<commit_message>
Update: Update file report word
</commit_message>
<xml_diff>
--- a/D3HN_StopWatch.docx
+++ b/D3HN_StopWatch.docx
@@ -3528,6 +3528,8 @@
           <w:szCs w:val="26"/>
         </w:rPr>
       </w:pPr>
+      <w:bookmarkStart w:id="0" w:name="_GoBack"/>
+      <w:bookmarkEnd w:id="0"/>
     </w:p>
     <w:p>
       <w:pPr>
@@ -3599,7 +3601,7 @@
             </w:rPr>
             <w:fldChar w:fldCharType="separate"/>
           </w:r>
-          <w:hyperlink w:anchor="_Toc183263676" w:history="1">
+          <w:hyperlink w:anchor="_Toc183443130" w:history="1">
             <w:r>
               <w:rPr>
                 <w:rStyle w:val="Hyperlink"/>
@@ -3626,7 +3628,7 @@
                 <w:noProof/>
                 <w:webHidden/>
               </w:rPr>
-              <w:instrText xml:space="preserve"> PAGEREF _Toc183263676 \h </w:instrText>
+              <w:instrText xml:space="preserve"> PAGEREF _Toc183443130 \h </w:instrText>
             </w:r>
             <w:r>
               <w:rPr>
@@ -3670,7 +3672,7 @@
               <w:sz w:val="22"/>
             </w:rPr>
           </w:pPr>
-          <w:hyperlink w:anchor="_Toc183263677" w:history="1">
+          <w:hyperlink w:anchor="_Toc183443131" w:history="1">
             <w:r>
               <w:rPr>
                 <w:rStyle w:val="Hyperlink"/>
@@ -3697,7 +3699,7 @@
                 <w:noProof/>
                 <w:webHidden/>
               </w:rPr>
-              <w:instrText xml:space="preserve"> PAGEREF _Toc183263677 \h </w:instrText>
+              <w:instrText xml:space="preserve"> PAGEREF _Toc183443131 \h </w:instrText>
             </w:r>
             <w:r>
               <w:rPr>
@@ -3741,7 +3743,7 @@
               <w:sz w:val="22"/>
             </w:rPr>
           </w:pPr>
-          <w:hyperlink w:anchor="_Toc183263678" w:history="1">
+          <w:hyperlink w:anchor="_Toc183443132" w:history="1">
             <w:r>
               <w:rPr>
                 <w:rStyle w:val="Hyperlink"/>
@@ -3768,7 +3770,7 @@
                 <w:noProof/>
                 <w:webHidden/>
               </w:rPr>
-              <w:instrText xml:space="preserve"> PAGEREF _Toc183263678 \h </w:instrText>
+              <w:instrText xml:space="preserve"> PAGEREF _Toc183443132 \h </w:instrText>
             </w:r>
             <w:r>
               <w:rPr>
@@ -3812,7 +3814,7 @@
               <w:sz w:val="22"/>
             </w:rPr>
           </w:pPr>
-          <w:hyperlink w:anchor="_Toc183263679" w:history="1">
+          <w:hyperlink w:anchor="_Toc183443133" w:history="1">
             <w:r>
               <w:rPr>
                 <w:rStyle w:val="Hyperlink"/>
@@ -3839,7 +3841,7 @@
                 <w:noProof/>
                 <w:webHidden/>
               </w:rPr>
-              <w:instrText xml:space="preserve"> PAGEREF _Toc183263679 \h </w:instrText>
+              <w:instrText xml:space="preserve"> PAGEREF _Toc183443133 \h </w:instrText>
             </w:r>
             <w:r>
               <w:rPr>
@@ -3883,7 +3885,7 @@
               <w:sz w:val="22"/>
             </w:rPr>
           </w:pPr>
-          <w:hyperlink w:anchor="_Toc183263680" w:history="1">
+          <w:hyperlink w:anchor="_Toc183443134" w:history="1">
             <w:r>
               <w:rPr>
                 <w:rStyle w:val="Hyperlink"/>
@@ -3910,7 +3912,7 @@
                 <w:noProof/>
                 <w:webHidden/>
               </w:rPr>
-              <w:instrText xml:space="preserve"> PAGEREF _Toc183263680 \h </w:instrText>
+              <w:instrText xml:space="preserve"> PAGEREF _Toc183443134 \h </w:instrText>
             </w:r>
             <w:r>
               <w:rPr>
@@ -3954,7 +3956,7 @@
               <w:sz w:val="22"/>
             </w:rPr>
           </w:pPr>
-          <w:hyperlink w:anchor="_Toc183263681" w:history="1">
+          <w:hyperlink w:anchor="_Toc183443135" w:history="1">
             <w:r>
               <w:rPr>
                 <w:rStyle w:val="Hyperlink"/>
@@ -3981,7 +3983,7 @@
                 <w:noProof/>
                 <w:webHidden/>
               </w:rPr>
-              <w:instrText xml:space="preserve"> PAGEREF _Toc183263681 \h </w:instrText>
+              <w:instrText xml:space="preserve"> PAGEREF _Toc183443135 \h </w:instrText>
             </w:r>
             <w:r>
               <w:rPr>
@@ -4025,7 +4027,7 @@
               <w:sz w:val="22"/>
             </w:rPr>
           </w:pPr>
-          <w:hyperlink w:anchor="_Toc183263682" w:history="1">
+          <w:hyperlink w:anchor="_Toc183443136" w:history="1">
             <w:r>
               <w:rPr>
                 <w:rStyle w:val="Hyperlink"/>
@@ -4052,7 +4054,7 @@
                 <w:noProof/>
                 <w:webHidden/>
               </w:rPr>
-              <w:instrText xml:space="preserve"> PAGEREF _Toc183263682 \h </w:instrText>
+              <w:instrText xml:space="preserve"> PAGEREF _Toc183443136 \h </w:instrText>
             </w:r>
             <w:r>
               <w:rPr>
@@ -4096,7 +4098,7 @@
               <w:sz w:val="22"/>
             </w:rPr>
           </w:pPr>
-          <w:hyperlink w:anchor="_Toc183263683" w:history="1">
+          <w:hyperlink w:anchor="_Toc183443137" w:history="1">
             <w:r>
               <w:rPr>
                 <w:rStyle w:val="Hyperlink"/>
@@ -4123,7 +4125,7 @@
                 <w:noProof/>
                 <w:webHidden/>
               </w:rPr>
-              <w:instrText xml:space="preserve"> PAGEREF _Toc183263683 \h </w:instrText>
+              <w:instrText xml:space="preserve"> PAGEREF _Toc183443137 \h </w:instrText>
             </w:r>
             <w:r>
               <w:rPr>
@@ -4167,7 +4169,7 @@
               <w:sz w:val="22"/>
             </w:rPr>
           </w:pPr>
-          <w:hyperlink w:anchor="_Toc183263684" w:history="1">
+          <w:hyperlink w:anchor="_Toc183443138" w:history="1">
             <w:r>
               <w:rPr>
                 <w:rStyle w:val="Hyperlink"/>
@@ -4194,7 +4196,7 @@
                 <w:noProof/>
                 <w:webHidden/>
               </w:rPr>
-              <w:instrText xml:space="preserve"> PAGEREF _Toc183263684 \h </w:instrText>
+              <w:instrText xml:space="preserve"> PAGEREF _Toc183443138 \h </w:instrText>
             </w:r>
             <w:r>
               <w:rPr>
@@ -4238,7 +4240,7 @@
               <w:sz w:val="22"/>
             </w:rPr>
           </w:pPr>
-          <w:hyperlink w:anchor="_Toc183263685" w:history="1">
+          <w:hyperlink w:anchor="_Toc183443139" w:history="1">
             <w:r>
               <w:rPr>
                 <w:rStyle w:val="Hyperlink"/>
@@ -4265,7 +4267,7 @@
                 <w:noProof/>
                 <w:webHidden/>
               </w:rPr>
-              <w:instrText xml:space="preserve"> PAGEREF _Toc183263685 \h </w:instrText>
+              <w:instrText xml:space="preserve"> PAGEREF _Toc183443139 \h </w:instrText>
             </w:r>
             <w:r>
               <w:rPr>
@@ -4286,6 +4288,148 @@
                 <w:webHidden/>
               </w:rPr>
               <w:t>2</w:t>
+            </w:r>
+            <w:r>
+              <w:rPr>
+                <w:noProof/>
+                <w:webHidden/>
+              </w:rPr>
+              <w:fldChar w:fldCharType="end"/>
+            </w:r>
+          </w:hyperlink>
+        </w:p>
+        <w:p>
+          <w:pPr>
+            <w:pStyle w:val="TOC3"/>
+            <w:tabs>
+              <w:tab w:val="right" w:leader="dot" w:pos="9350"/>
+            </w:tabs>
+            <w:rPr>
+              <w:rFonts w:asciiTheme="minorHAnsi" w:eastAsiaTheme="minorEastAsia" w:hAnsiTheme="minorHAnsi"/>
+              <w:b w:val="0"/>
+              <w:noProof/>
+              <w:sz w:val="22"/>
+            </w:rPr>
+          </w:pPr>
+          <w:hyperlink w:anchor="_Toc183443140" w:history="1">
+            <w:r>
+              <w:rPr>
+                <w:rStyle w:val="Hyperlink"/>
+                <w:noProof/>
+              </w:rPr>
+              <w:t>2.2.3. Github</w:t>
+            </w:r>
+            <w:r>
+              <w:rPr>
+                <w:noProof/>
+                <w:webHidden/>
+              </w:rPr>
+              <w:tab/>
+            </w:r>
+            <w:r>
+              <w:rPr>
+                <w:noProof/>
+                <w:webHidden/>
+              </w:rPr>
+              <w:fldChar w:fldCharType="begin"/>
+            </w:r>
+            <w:r>
+              <w:rPr>
+                <w:noProof/>
+                <w:webHidden/>
+              </w:rPr>
+              <w:instrText xml:space="preserve"> PAGEREF _Toc183443140 \h </w:instrText>
+            </w:r>
+            <w:r>
+              <w:rPr>
+                <w:noProof/>
+                <w:webHidden/>
+              </w:rPr>
+            </w:r>
+            <w:r>
+              <w:rPr>
+                <w:noProof/>
+                <w:webHidden/>
+              </w:rPr>
+              <w:fldChar w:fldCharType="separate"/>
+            </w:r>
+            <w:r>
+              <w:rPr>
+                <w:noProof/>
+                <w:webHidden/>
+              </w:rPr>
+              <w:t>3</w:t>
+            </w:r>
+            <w:r>
+              <w:rPr>
+                <w:noProof/>
+                <w:webHidden/>
+              </w:rPr>
+              <w:fldChar w:fldCharType="end"/>
+            </w:r>
+          </w:hyperlink>
+        </w:p>
+        <w:p>
+          <w:pPr>
+            <w:pStyle w:val="TOC3"/>
+            <w:tabs>
+              <w:tab w:val="right" w:leader="dot" w:pos="9350"/>
+            </w:tabs>
+            <w:rPr>
+              <w:rFonts w:asciiTheme="minorHAnsi" w:eastAsiaTheme="minorEastAsia" w:hAnsiTheme="minorHAnsi"/>
+              <w:b w:val="0"/>
+              <w:noProof/>
+              <w:sz w:val="22"/>
+            </w:rPr>
+          </w:pPr>
+          <w:hyperlink w:anchor="_Toc183443141" w:history="1">
+            <w:r>
+              <w:rPr>
+                <w:rStyle w:val="Hyperlink"/>
+                <w:noProof/>
+              </w:rPr>
+              <w:t>2.2.4. Trello</w:t>
+            </w:r>
+            <w:r>
+              <w:rPr>
+                <w:noProof/>
+                <w:webHidden/>
+              </w:rPr>
+              <w:tab/>
+            </w:r>
+            <w:r>
+              <w:rPr>
+                <w:noProof/>
+                <w:webHidden/>
+              </w:rPr>
+              <w:fldChar w:fldCharType="begin"/>
+            </w:r>
+            <w:r>
+              <w:rPr>
+                <w:noProof/>
+                <w:webHidden/>
+              </w:rPr>
+              <w:instrText xml:space="preserve"> PAGEREF _Toc183443141 \h </w:instrText>
+            </w:r>
+            <w:r>
+              <w:rPr>
+                <w:noProof/>
+                <w:webHidden/>
+              </w:rPr>
+            </w:r>
+            <w:r>
+              <w:rPr>
+                <w:noProof/>
+                <w:webHidden/>
+              </w:rPr>
+              <w:fldChar w:fldCharType="separate"/>
+            </w:r>
+            <w:r>
+              <w:rPr>
+                <w:noProof/>
+                <w:webHidden/>
+              </w:rPr>
+              <w:t>3</w:t>
             </w:r>
             <w:r>
               <w:rPr>
@@ -4309,7 +4453,7 @@
               <w:sz w:val="22"/>
             </w:rPr>
           </w:pPr>
-          <w:hyperlink w:anchor="_Toc183263686" w:history="1">
+          <w:hyperlink w:anchor="_Toc183443142" w:history="1">
             <w:r>
               <w:rPr>
                 <w:rStyle w:val="Hyperlink"/>
@@ -4336,7 +4480,7 @@
                 <w:noProof/>
                 <w:webHidden/>
               </w:rPr>
-              <w:instrText xml:space="preserve"> PAGEREF _Toc183263686 \h </w:instrText>
+              <w:instrText xml:space="preserve"> PAGEREF _Toc183443142 \h </w:instrText>
             </w:r>
             <w:r>
               <w:rPr>
@@ -4380,7 +4524,7 @@
               <w:sz w:val="22"/>
             </w:rPr>
           </w:pPr>
-          <w:hyperlink w:anchor="_Toc183263687" w:history="1">
+          <w:hyperlink w:anchor="_Toc183443143" w:history="1">
             <w:r>
               <w:rPr>
                 <w:rStyle w:val="Hyperlink"/>
@@ -4407,7 +4551,7 @@
                 <w:noProof/>
                 <w:webHidden/>
               </w:rPr>
-              <w:instrText xml:space="preserve"> PAGEREF _Toc183263687 \h </w:instrText>
+              <w:instrText xml:space="preserve"> PAGEREF _Toc183443143 \h </w:instrText>
             </w:r>
             <w:r>
               <w:rPr>
@@ -4427,7 +4571,7 @@
                 <w:noProof/>
                 <w:webHidden/>
               </w:rPr>
-              <w:t>3</w:t>
+              <w:t>4</w:t>
             </w:r>
             <w:r>
               <w:rPr>
@@ -4451,7 +4595,7 @@
               <w:sz w:val="22"/>
             </w:rPr>
           </w:pPr>
-          <w:hyperlink w:anchor="_Toc183263688" w:history="1">
+          <w:hyperlink w:anchor="_Toc183443144" w:history="1">
             <w:r>
               <w:rPr>
                 <w:rStyle w:val="Hyperlink"/>
@@ -4478,7 +4622,7 @@
                 <w:noProof/>
                 <w:webHidden/>
               </w:rPr>
-              <w:instrText xml:space="preserve"> PAGEREF _Toc183263688 \h </w:instrText>
+              <w:instrText xml:space="preserve"> PAGEREF _Toc183443144 \h </w:instrText>
             </w:r>
             <w:r>
               <w:rPr>
@@ -4498,7 +4642,7 @@
                 <w:noProof/>
                 <w:webHidden/>
               </w:rPr>
-              <w:t>4</w:t>
+              <w:t>5</w:t>
             </w:r>
             <w:r>
               <w:rPr>
@@ -4522,7 +4666,7 @@
               <w:sz w:val="22"/>
             </w:rPr>
           </w:pPr>
-          <w:hyperlink w:anchor="_Toc183263689" w:history="1">
+          <w:hyperlink w:anchor="_Toc183443145" w:history="1">
             <w:r>
               <w:rPr>
                 <w:rStyle w:val="Hyperlink"/>
@@ -4549,7 +4693,7 @@
                 <w:noProof/>
                 <w:webHidden/>
               </w:rPr>
-              <w:instrText xml:space="preserve"> PAGEREF _Toc183263689 \h </w:instrText>
+              <w:instrText xml:space="preserve"> PAGEREF _Toc183443145 \h </w:instrText>
             </w:r>
             <w:r>
               <w:rPr>
@@ -4569,7 +4713,7 @@
                 <w:noProof/>
                 <w:webHidden/>
               </w:rPr>
-              <w:t>4</w:t>
+              <w:t>5</w:t>
             </w:r>
             <w:r>
               <w:rPr>
@@ -4593,7 +4737,7 @@
               <w:sz w:val="22"/>
             </w:rPr>
           </w:pPr>
-          <w:hyperlink w:anchor="_Toc183263690" w:history="1">
+          <w:hyperlink w:anchor="_Toc183443146" w:history="1">
             <w:r>
               <w:rPr>
                 <w:rStyle w:val="Hyperlink"/>
@@ -4620,7 +4764,7 @@
                 <w:noProof/>
                 <w:webHidden/>
               </w:rPr>
-              <w:instrText xml:space="preserve"> PAGEREF _Toc183263690 \h </w:instrText>
+              <w:instrText xml:space="preserve"> PAGEREF _Toc183443146 \h </w:instrText>
             </w:r>
             <w:r>
               <w:rPr>
@@ -4640,7 +4784,7 @@
                 <w:noProof/>
                 <w:webHidden/>
               </w:rPr>
-              <w:t>4</w:t>
+              <w:t>5</w:t>
             </w:r>
             <w:r>
               <w:rPr>
@@ -4664,7 +4808,7 @@
               <w:sz w:val="22"/>
             </w:rPr>
           </w:pPr>
-          <w:hyperlink w:anchor="_Toc183263691" w:history="1">
+          <w:hyperlink w:anchor="_Toc183443147" w:history="1">
             <w:r>
               <w:rPr>
                 <w:rStyle w:val="Hyperlink"/>
@@ -4691,7 +4835,7 @@
                 <w:noProof/>
                 <w:webHidden/>
               </w:rPr>
-              <w:instrText xml:space="preserve"> PAGEREF _Toc183263691 \h </w:instrText>
+              <w:instrText xml:space="preserve"> PAGEREF _Toc183443147 \h </w:instrText>
             </w:r>
             <w:r>
               <w:rPr>
@@ -4711,7 +4855,7 @@
                 <w:noProof/>
                 <w:webHidden/>
               </w:rPr>
-              <w:t>4</w:t>
+              <w:t>5</w:t>
             </w:r>
             <w:r>
               <w:rPr>
@@ -4735,7 +4879,7 @@
               <w:sz w:val="22"/>
             </w:rPr>
           </w:pPr>
-          <w:hyperlink w:anchor="_Toc183263692" w:history="1">
+          <w:hyperlink w:anchor="_Toc183443148" w:history="1">
             <w:r>
               <w:rPr>
                 <w:rStyle w:val="Hyperlink"/>
@@ -4762,7 +4906,7 @@
                 <w:noProof/>
                 <w:webHidden/>
               </w:rPr>
-              <w:instrText xml:space="preserve"> PAGEREF _Toc183263692 \h </w:instrText>
+              <w:instrText xml:space="preserve"> PAGEREF _Toc183443148 \h </w:instrText>
             </w:r>
             <w:r>
               <w:rPr>
@@ -4782,7 +4926,7 @@
                 <w:noProof/>
                 <w:webHidden/>
               </w:rPr>
-              <w:t>4</w:t>
+              <w:t>5</w:t>
             </w:r>
             <w:r>
               <w:rPr>
@@ -4806,7 +4950,7 @@
               <w:sz w:val="22"/>
             </w:rPr>
           </w:pPr>
-          <w:hyperlink w:anchor="_Toc183263693" w:history="1">
+          <w:hyperlink w:anchor="_Toc183443149" w:history="1">
             <w:r>
               <w:rPr>
                 <w:rStyle w:val="Hyperlink"/>
@@ -4833,7 +4977,7 @@
                 <w:noProof/>
                 <w:webHidden/>
               </w:rPr>
-              <w:instrText xml:space="preserve"> PAGEREF _Toc183263693 \h </w:instrText>
+              <w:instrText xml:space="preserve"> PAGEREF _Toc183443149 \h </w:instrText>
             </w:r>
             <w:r>
               <w:rPr>
@@ -4853,7 +4997,7 @@
                 <w:noProof/>
                 <w:webHidden/>
               </w:rPr>
-              <w:t>4</w:t>
+              <w:t>5</w:t>
             </w:r>
             <w:r>
               <w:rPr>
@@ -4877,7 +5021,7 @@
               <w:sz w:val="22"/>
             </w:rPr>
           </w:pPr>
-          <w:hyperlink w:anchor="_Toc183263694" w:history="1">
+          <w:hyperlink w:anchor="_Toc183443150" w:history="1">
             <w:r>
               <w:rPr>
                 <w:rStyle w:val="Hyperlink"/>
@@ -4904,7 +5048,7 @@
                 <w:noProof/>
                 <w:webHidden/>
               </w:rPr>
-              <w:instrText xml:space="preserve"> PAGEREF _Toc183263694 \h </w:instrText>
+              <w:instrText xml:space="preserve"> PAGEREF _Toc183443150 \h </w:instrText>
             </w:r>
             <w:r>
               <w:rPr>
@@ -4924,7 +5068,7 @@
                 <w:noProof/>
                 <w:webHidden/>
               </w:rPr>
-              <w:t>4</w:t>
+              <w:t>5</w:t>
             </w:r>
             <w:r>
               <w:rPr>
@@ -4948,7 +5092,7 @@
               <w:sz w:val="22"/>
             </w:rPr>
           </w:pPr>
-          <w:hyperlink w:anchor="_Toc183263695" w:history="1">
+          <w:hyperlink w:anchor="_Toc183443151" w:history="1">
             <w:r>
               <w:rPr>
                 <w:rStyle w:val="Hyperlink"/>
@@ -4983,7 +5127,7 @@
                 <w:noProof/>
                 <w:webHidden/>
               </w:rPr>
-              <w:instrText xml:space="preserve"> PAGEREF _Toc183263695 \h </w:instrText>
+              <w:instrText xml:space="preserve"> PAGEREF _Toc183443151 \h </w:instrText>
             </w:r>
             <w:r>
               <w:rPr>
@@ -5003,7 +5147,7 @@
                 <w:noProof/>
                 <w:webHidden/>
               </w:rPr>
-              <w:t>4</w:t>
+              <w:t>5</w:t>
             </w:r>
             <w:r>
               <w:rPr>
@@ -5027,7 +5171,7 @@
               <w:sz w:val="22"/>
             </w:rPr>
           </w:pPr>
-          <w:hyperlink w:anchor="_Toc183263696" w:history="1">
+          <w:hyperlink w:anchor="_Toc183443152" w:history="1">
             <w:r>
               <w:rPr>
                 <w:rStyle w:val="Hyperlink"/>
@@ -5062,7 +5206,7 @@
                 <w:noProof/>
                 <w:webHidden/>
               </w:rPr>
-              <w:instrText xml:space="preserve"> PAGEREF _Toc183263696 \h </w:instrText>
+              <w:instrText xml:space="preserve"> PAGEREF _Toc183443152 \h </w:instrText>
             </w:r>
             <w:r>
               <w:rPr>
@@ -5082,7 +5226,7 @@
                 <w:noProof/>
                 <w:webHidden/>
               </w:rPr>
-              <w:t>4</w:t>
+              <w:t>5</w:t>
             </w:r>
             <w:r>
               <w:rPr>
@@ -5106,7 +5250,7 @@
               <w:sz w:val="22"/>
             </w:rPr>
           </w:pPr>
-          <w:hyperlink w:anchor="_Toc183263697" w:history="1">
+          <w:hyperlink w:anchor="_Toc183443153" w:history="1">
             <w:r>
               <w:rPr>
                 <w:rStyle w:val="Hyperlink"/>
@@ -5133,7 +5277,7 @@
                 <w:noProof/>
                 <w:webHidden/>
               </w:rPr>
-              <w:instrText xml:space="preserve"> PAGEREF _Toc183263697 \h </w:instrText>
+              <w:instrText xml:space="preserve"> PAGEREF _Toc183443153 \h </w:instrText>
             </w:r>
             <w:r>
               <w:rPr>
@@ -5153,7 +5297,7 @@
                 <w:noProof/>
                 <w:webHidden/>
               </w:rPr>
-              <w:t>4</w:t>
+              <w:t>5</w:t>
             </w:r>
             <w:r>
               <w:rPr>
@@ -5177,7 +5321,7 @@
               <w:sz w:val="22"/>
             </w:rPr>
           </w:pPr>
-          <w:hyperlink w:anchor="_Toc183263698" w:history="1">
+          <w:hyperlink w:anchor="_Toc183443154" w:history="1">
             <w:r>
               <w:rPr>
                 <w:rStyle w:val="Hyperlink"/>
@@ -5204,7 +5348,7 @@
                 <w:noProof/>
                 <w:webHidden/>
               </w:rPr>
-              <w:instrText xml:space="preserve"> PAGEREF _Toc183263698 \h </w:instrText>
+              <w:instrText xml:space="preserve"> PAGEREF _Toc183443154 \h </w:instrText>
             </w:r>
             <w:r>
               <w:rPr>
@@ -5224,7 +5368,7 @@
                 <w:noProof/>
                 <w:webHidden/>
               </w:rPr>
-              <w:t>4</w:t>
+              <w:t>5</w:t>
             </w:r>
             <w:r>
               <w:rPr>
@@ -5248,7 +5392,7 @@
               <w:sz w:val="22"/>
             </w:rPr>
           </w:pPr>
-          <w:hyperlink w:anchor="_Toc183263699" w:history="1">
+          <w:hyperlink w:anchor="_Toc183443155" w:history="1">
             <w:r>
               <w:rPr>
                 <w:rStyle w:val="Hyperlink"/>
@@ -5275,7 +5419,7 @@
                 <w:noProof/>
                 <w:webHidden/>
               </w:rPr>
-              <w:instrText xml:space="preserve"> PAGEREF _Toc183263699 \h </w:instrText>
+              <w:instrText xml:space="preserve"> PAGEREF _Toc183443155 \h </w:instrText>
             </w:r>
             <w:r>
               <w:rPr>
@@ -5295,7 +5439,7 @@
                 <w:noProof/>
                 <w:webHidden/>
               </w:rPr>
-              <w:t>5</w:t>
+              <w:t>6</w:t>
             </w:r>
             <w:r>
               <w:rPr>
@@ -5319,7 +5463,7 @@
               <w:sz w:val="22"/>
             </w:rPr>
           </w:pPr>
-          <w:hyperlink w:anchor="_Toc183263700" w:history="1">
+          <w:hyperlink w:anchor="_Toc183443156" w:history="1">
             <w:r>
               <w:rPr>
                 <w:rStyle w:val="Hyperlink"/>
@@ -5346,7 +5490,7 @@
                 <w:noProof/>
                 <w:webHidden/>
               </w:rPr>
-              <w:instrText xml:space="preserve"> PAGEREF _Toc183263700 \h </w:instrText>
+              <w:instrText xml:space="preserve"> PAGEREF _Toc183443156 \h </w:instrText>
             </w:r>
             <w:r>
               <w:rPr>
@@ -5366,7 +5510,7 @@
                 <w:noProof/>
                 <w:webHidden/>
               </w:rPr>
-              <w:t>5</w:t>
+              <w:t>6</w:t>
             </w:r>
             <w:r>
               <w:rPr>
@@ -5390,7 +5534,7 @@
               <w:sz w:val="22"/>
             </w:rPr>
           </w:pPr>
-          <w:hyperlink w:anchor="_Toc183263701" w:history="1">
+          <w:hyperlink w:anchor="_Toc183443157" w:history="1">
             <w:r>
               <w:rPr>
                 <w:rStyle w:val="Hyperlink"/>
@@ -5417,7 +5561,7 @@
                 <w:noProof/>
                 <w:webHidden/>
               </w:rPr>
-              <w:instrText xml:space="preserve"> PAGEREF _Toc183263701 \h </w:instrText>
+              <w:instrText xml:space="preserve"> PAGEREF _Toc183443157 \h </w:instrText>
             </w:r>
             <w:r>
               <w:rPr>
@@ -5437,7 +5581,7 @@
                 <w:noProof/>
                 <w:webHidden/>
               </w:rPr>
-              <w:t>5</w:t>
+              <w:t>6</w:t>
             </w:r>
             <w:r>
               <w:rPr>
@@ -5461,7 +5605,7 @@
               <w:sz w:val="22"/>
             </w:rPr>
           </w:pPr>
-          <w:hyperlink w:anchor="_Toc183263702" w:history="1">
+          <w:hyperlink w:anchor="_Toc183443158" w:history="1">
             <w:r>
               <w:rPr>
                 <w:rStyle w:val="Hyperlink"/>
@@ -5488,7 +5632,7 @@
                 <w:noProof/>
                 <w:webHidden/>
               </w:rPr>
-              <w:instrText xml:space="preserve"> PAGEREF _Toc183263702 \h </w:instrText>
+              <w:instrText xml:space="preserve"> PAGEREF _Toc183443158 \h </w:instrText>
             </w:r>
             <w:r>
               <w:rPr>
@@ -5508,7 +5652,7 @@
                 <w:noProof/>
                 <w:webHidden/>
               </w:rPr>
-              <w:t>5</w:t>
+              <w:t>6</w:t>
             </w:r>
             <w:r>
               <w:rPr>
@@ -5532,7 +5676,7 @@
               <w:sz w:val="22"/>
             </w:rPr>
           </w:pPr>
-          <w:hyperlink w:anchor="_Toc183263703" w:history="1">
+          <w:hyperlink w:anchor="_Toc183443159" w:history="1">
             <w:r>
               <w:rPr>
                 <w:rStyle w:val="Hyperlink"/>
@@ -5559,7 +5703,7 @@
                 <w:noProof/>
                 <w:webHidden/>
               </w:rPr>
-              <w:instrText xml:space="preserve"> PAGEREF _Toc183263703 \h </w:instrText>
+              <w:instrText xml:space="preserve"> PAGEREF _Toc183443159 \h </w:instrText>
             </w:r>
             <w:r>
               <w:rPr>
@@ -5579,7 +5723,7 @@
                 <w:noProof/>
                 <w:webHidden/>
               </w:rPr>
-              <w:t>5</w:t>
+              <w:t>6</w:t>
             </w:r>
             <w:r>
               <w:rPr>
@@ -5603,7 +5747,7 @@
               <w:sz w:val="22"/>
             </w:rPr>
           </w:pPr>
-          <w:hyperlink w:anchor="_Toc183263704" w:history="1">
+          <w:hyperlink w:anchor="_Toc183443160" w:history="1">
             <w:r>
               <w:rPr>
                 <w:rStyle w:val="Hyperlink"/>
@@ -5630,7 +5774,7 @@
                 <w:noProof/>
                 <w:webHidden/>
               </w:rPr>
-              <w:instrText xml:space="preserve"> PAGEREF _Toc183263704 \h </w:instrText>
+              <w:instrText xml:space="preserve"> PAGEREF _Toc183443160 \h </w:instrText>
             </w:r>
             <w:r>
               <w:rPr>
@@ -5650,7 +5794,7 @@
                 <w:noProof/>
                 <w:webHidden/>
               </w:rPr>
-              <w:t>5</w:t>
+              <w:t>6</w:t>
             </w:r>
             <w:r>
               <w:rPr>
@@ -5674,7 +5818,7 @@
               <w:sz w:val="22"/>
             </w:rPr>
           </w:pPr>
-          <w:hyperlink w:anchor="_Toc183263705" w:history="1">
+          <w:hyperlink w:anchor="_Toc183443161" w:history="1">
             <w:r>
               <w:rPr>
                 <w:rStyle w:val="Hyperlink"/>
@@ -5701,7 +5845,7 @@
                 <w:noProof/>
                 <w:webHidden/>
               </w:rPr>
-              <w:instrText xml:space="preserve"> PAGEREF _Toc183263705 \h </w:instrText>
+              <w:instrText xml:space="preserve"> PAGEREF _Toc183443161 \h </w:instrText>
             </w:r>
             <w:r>
               <w:rPr>
@@ -5721,7 +5865,7 @@
                 <w:noProof/>
                 <w:webHidden/>
               </w:rPr>
-              <w:t>5</w:t>
+              <w:t>6</w:t>
             </w:r>
             <w:r>
               <w:rPr>
@@ -5745,7 +5889,7 @@
               <w:sz w:val="22"/>
             </w:rPr>
           </w:pPr>
-          <w:hyperlink w:anchor="_Toc183263706" w:history="1">
+          <w:hyperlink w:anchor="_Toc183443162" w:history="1">
             <w:r>
               <w:rPr>
                 <w:rStyle w:val="Hyperlink"/>
@@ -5772,7 +5916,7 @@
                 <w:noProof/>
                 <w:webHidden/>
               </w:rPr>
-              <w:instrText xml:space="preserve"> PAGEREF _Toc183263706 \h </w:instrText>
+              <w:instrText xml:space="preserve"> PAGEREF _Toc183443162 \h </w:instrText>
             </w:r>
             <w:r>
               <w:rPr>
@@ -5792,7 +5936,7 @@
                 <w:noProof/>
                 <w:webHidden/>
               </w:rPr>
-              <w:t>6</w:t>
+              <w:t>7</w:t>
             </w:r>
             <w:r>
               <w:rPr>
@@ -5816,7 +5960,7 @@
               <w:sz w:val="22"/>
             </w:rPr>
           </w:pPr>
-          <w:hyperlink w:anchor="_Toc183263707" w:history="1">
+          <w:hyperlink w:anchor="_Toc183443163" w:history="1">
             <w:r>
               <w:rPr>
                 <w:rStyle w:val="Hyperlink"/>
@@ -5843,7 +5987,7 @@
                 <w:noProof/>
                 <w:webHidden/>
               </w:rPr>
-              <w:instrText xml:space="preserve"> PAGEREF _Toc183263707 \h </w:instrText>
+              <w:instrText xml:space="preserve"> PAGEREF _Toc183443163 \h </w:instrText>
             </w:r>
             <w:r>
               <w:rPr>
@@ -5863,7 +6007,7 @@
                 <w:noProof/>
                 <w:webHidden/>
               </w:rPr>
-              <w:t>6</w:t>
+              <w:t>7</w:t>
             </w:r>
             <w:r>
               <w:rPr>
@@ -5887,7 +6031,7 @@
               <w:sz w:val="22"/>
             </w:rPr>
           </w:pPr>
-          <w:hyperlink w:anchor="_Toc183263708" w:history="1">
+          <w:hyperlink w:anchor="_Toc183443164" w:history="1">
             <w:r>
               <w:rPr>
                 <w:rStyle w:val="Hyperlink"/>
@@ -5914,7 +6058,7 @@
                 <w:noProof/>
                 <w:webHidden/>
               </w:rPr>
-              <w:instrText xml:space="preserve"> PAGEREF _Toc183263708 \h </w:instrText>
+              <w:instrText xml:space="preserve"> PAGEREF _Toc183443164 \h </w:instrText>
             </w:r>
             <w:r>
               <w:rPr>
@@ -5934,7 +6078,7 @@
                 <w:noProof/>
                 <w:webHidden/>
               </w:rPr>
-              <w:t>6</w:t>
+              <w:t>7</w:t>
             </w:r>
             <w:r>
               <w:rPr>
@@ -5952,10 +6096,13 @@
               <w:tab w:val="right" w:leader="dot" w:pos="9350"/>
             </w:tabs>
             <w:rPr>
+              <w:rFonts w:asciiTheme="minorHAnsi" w:eastAsiaTheme="minorEastAsia" w:hAnsiTheme="minorHAnsi"/>
+              <w:b w:val="0"/>
               <w:noProof/>
+              <w:sz w:val="22"/>
             </w:rPr>
           </w:pPr>
-          <w:hyperlink w:anchor="_Toc183263709" w:history="1">
+          <w:hyperlink w:anchor="_Toc183443165" w:history="1">
             <w:r>
               <w:rPr>
                 <w:rStyle w:val="Hyperlink"/>
@@ -5982,7 +6129,7 @@
                 <w:noProof/>
                 <w:webHidden/>
               </w:rPr>
-              <w:instrText xml:space="preserve"> PAGEREF _Toc183263709 \h </w:instrText>
+              <w:instrText xml:space="preserve"> PAGEREF _Toc183443165 \h </w:instrText>
             </w:r>
             <w:r>
               <w:rPr>
@@ -6002,7 +6149,7 @@
                 <w:noProof/>
                 <w:webHidden/>
               </w:rPr>
-              <w:t>6</w:t>
+              <w:t>7</w:t>
             </w:r>
             <w:r>
               <w:rPr>
@@ -6020,10 +6167,13 @@
               <w:tab w:val="right" w:leader="dot" w:pos="9350"/>
             </w:tabs>
             <w:rPr>
+              <w:rFonts w:asciiTheme="minorHAnsi" w:eastAsiaTheme="minorEastAsia" w:hAnsiTheme="minorHAnsi"/>
+              <w:b w:val="0"/>
               <w:noProof/>
+              <w:sz w:val="22"/>
             </w:rPr>
           </w:pPr>
-          <w:hyperlink w:anchor="_Toc183263710" w:history="1">
+          <w:hyperlink w:anchor="_Toc183443166" w:history="1">
             <w:r>
               <w:rPr>
                 <w:rStyle w:val="Hyperlink"/>
@@ -6050,7 +6200,7 @@
                 <w:noProof/>
                 <w:webHidden/>
               </w:rPr>
-              <w:instrText xml:space="preserve"> PAGEREF _Toc183263710 \h </w:instrText>
+              <w:instrText xml:space="preserve"> PAGEREF _Toc183443166 \h </w:instrText>
             </w:r>
             <w:r>
               <w:rPr>
@@ -6070,7 +6220,7 @@
                 <w:noProof/>
                 <w:webHidden/>
               </w:rPr>
-              <w:t>7</w:t>
+              <w:t>8</w:t>
             </w:r>
             <w:r>
               <w:rPr>
@@ -6088,10 +6238,13 @@
               <w:tab w:val="right" w:leader="dot" w:pos="9350"/>
             </w:tabs>
             <w:rPr>
+              <w:rFonts w:asciiTheme="minorHAnsi" w:eastAsiaTheme="minorEastAsia" w:hAnsiTheme="minorHAnsi"/>
+              <w:b w:val="0"/>
               <w:noProof/>
+              <w:sz w:val="22"/>
             </w:rPr>
           </w:pPr>
-          <w:hyperlink w:anchor="_Toc183263711" w:history="1">
+          <w:hyperlink w:anchor="_Toc183443167" w:history="1">
             <w:r>
               <w:rPr>
                 <w:rStyle w:val="Hyperlink"/>
@@ -6118,7 +6271,7 @@
                 <w:noProof/>
                 <w:webHidden/>
               </w:rPr>
-              <w:instrText xml:space="preserve"> PAGEREF _Toc183263711 \h </w:instrText>
+              <w:instrText xml:space="preserve"> PAGEREF _Toc183443167 \h </w:instrText>
             </w:r>
             <w:r>
               <w:rPr>
@@ -6138,7 +6291,7 @@
                 <w:noProof/>
                 <w:webHidden/>
               </w:rPr>
-              <w:t>7</w:t>
+              <w:t>8</w:t>
             </w:r>
             <w:r>
               <w:rPr>
@@ -6156,10 +6309,13 @@
               <w:tab w:val="right" w:leader="dot" w:pos="9350"/>
             </w:tabs>
             <w:rPr>
+              <w:rFonts w:asciiTheme="minorHAnsi" w:eastAsiaTheme="minorEastAsia" w:hAnsiTheme="minorHAnsi"/>
+              <w:b w:val="0"/>
               <w:noProof/>
+              <w:sz w:val="22"/>
             </w:rPr>
           </w:pPr>
-          <w:hyperlink w:anchor="_Toc183263712" w:history="1">
+          <w:hyperlink w:anchor="_Toc183443168" w:history="1">
             <w:r>
               <w:rPr>
                 <w:rStyle w:val="Hyperlink"/>
@@ -6186,7 +6342,7 @@
                 <w:noProof/>
                 <w:webHidden/>
               </w:rPr>
-              <w:instrText xml:space="preserve"> PAGEREF _Toc183263712 \h </w:instrText>
+              <w:instrText xml:space="preserve"> PAGEREF _Toc183443168 \h </w:instrText>
             </w:r>
             <w:r>
               <w:rPr>
@@ -6206,7 +6362,7 @@
                 <w:noProof/>
                 <w:webHidden/>
               </w:rPr>
-              <w:t>8</w:t>
+              <w:t>9</w:t>
             </w:r>
             <w:r>
               <w:rPr>
@@ -6230,7 +6386,7 @@
               <w:sz w:val="22"/>
             </w:rPr>
           </w:pPr>
-          <w:hyperlink w:anchor="_Toc183263713" w:history="1">
+          <w:hyperlink w:anchor="_Toc183443169" w:history="1">
             <w:r>
               <w:rPr>
                 <w:rStyle w:val="Hyperlink"/>
@@ -6257,7 +6413,7 @@
                 <w:noProof/>
                 <w:webHidden/>
               </w:rPr>
-              <w:instrText xml:space="preserve"> PAGEREF _Toc183263713 \h </w:instrText>
+              <w:instrText xml:space="preserve"> PAGEREF _Toc183443169 \h </w:instrText>
             </w:r>
             <w:r>
               <w:rPr>
@@ -6277,7 +6433,7 @@
                 <w:noProof/>
                 <w:webHidden/>
               </w:rPr>
-              <w:t>9</w:t>
+              <w:t>10</w:t>
             </w:r>
             <w:r>
               <w:rPr>
@@ -6301,7 +6457,7 @@
               <w:sz w:val="22"/>
             </w:rPr>
           </w:pPr>
-          <w:hyperlink w:anchor="_Toc183263714" w:history="1">
+          <w:hyperlink w:anchor="_Toc183443170" w:history="1">
             <w:r>
               <w:rPr>
                 <w:rStyle w:val="Hyperlink"/>
@@ -6328,7 +6484,7 @@
                 <w:noProof/>
                 <w:webHidden/>
               </w:rPr>
-              <w:instrText xml:space="preserve"> PAGEREF _Toc183263714 \h </w:instrText>
+              <w:instrText xml:space="preserve"> PAGEREF _Toc183443170 \h </w:instrText>
             </w:r>
             <w:r>
               <w:rPr>
@@ -6348,7 +6504,7 @@
                 <w:noProof/>
                 <w:webHidden/>
               </w:rPr>
-              <w:t>9</w:t>
+              <w:t>10</w:t>
             </w:r>
             <w:r>
               <w:rPr>
@@ -6372,7 +6528,7 @@
               <w:sz w:val="22"/>
             </w:rPr>
           </w:pPr>
-          <w:hyperlink w:anchor="_Toc183263715" w:history="1">
+          <w:hyperlink w:anchor="_Toc183443171" w:history="1">
             <w:r>
               <w:rPr>
                 <w:rStyle w:val="Hyperlink"/>
@@ -6399,7 +6555,7 @@
                 <w:noProof/>
                 <w:webHidden/>
               </w:rPr>
-              <w:instrText xml:space="preserve"> PAGEREF _Toc183263715 \h </w:instrText>
+              <w:instrText xml:space="preserve"> PAGEREF _Toc183443171 \h </w:instrText>
             </w:r>
             <w:r>
               <w:rPr>
@@ -6419,7 +6575,7 @@
                 <w:noProof/>
                 <w:webHidden/>
               </w:rPr>
-              <w:t>9</w:t>
+              <w:t>10</w:t>
             </w:r>
             <w:r>
               <w:rPr>
@@ -6443,7 +6599,7 @@
               <w:sz w:val="22"/>
             </w:rPr>
           </w:pPr>
-          <w:hyperlink w:anchor="_Toc183263716" w:history="1">
+          <w:hyperlink w:anchor="_Toc183443172" w:history="1">
             <w:r>
               <w:rPr>
                 <w:rStyle w:val="Hyperlink"/>
@@ -6470,7 +6626,7 @@
                 <w:noProof/>
                 <w:webHidden/>
               </w:rPr>
-              <w:instrText xml:space="preserve"> PAGEREF _Toc183263716 \h </w:instrText>
+              <w:instrText xml:space="preserve"> PAGEREF _Toc183443172 \h </w:instrText>
             </w:r>
             <w:r>
               <w:rPr>
@@ -6490,7 +6646,7 @@
                 <w:noProof/>
                 <w:webHidden/>
               </w:rPr>
-              <w:t>10</w:t>
+              <w:t>11</w:t>
             </w:r>
             <w:r>
               <w:rPr>
@@ -6514,7 +6670,7 @@
               <w:sz w:val="22"/>
             </w:rPr>
           </w:pPr>
-          <w:hyperlink w:anchor="_Toc183263717" w:history="1">
+          <w:hyperlink w:anchor="_Toc183443173" w:history="1">
             <w:r>
               <w:rPr>
                 <w:rStyle w:val="Hyperlink"/>
@@ -6541,7 +6697,7 @@
                 <w:noProof/>
                 <w:webHidden/>
               </w:rPr>
-              <w:instrText xml:space="preserve"> PAGEREF _Toc183263717 \h </w:instrText>
+              <w:instrText xml:space="preserve"> PAGEREF _Toc183443173 \h </w:instrText>
             </w:r>
             <w:r>
               <w:rPr>
@@ -6561,7 +6717,7 @@
                 <w:noProof/>
                 <w:webHidden/>
               </w:rPr>
-              <w:t>10</w:t>
+              <w:t>11</w:t>
             </w:r>
             <w:r>
               <w:rPr>
@@ -6585,7 +6741,7 @@
               <w:sz w:val="22"/>
             </w:rPr>
           </w:pPr>
-          <w:hyperlink w:anchor="_Toc183263718" w:history="1">
+          <w:hyperlink w:anchor="_Toc183443174" w:history="1">
             <w:r>
               <w:rPr>
                 <w:rStyle w:val="Hyperlink"/>
@@ -6612,7 +6768,7 @@
                 <w:noProof/>
                 <w:webHidden/>
               </w:rPr>
-              <w:instrText xml:space="preserve"> PAGEREF _Toc183263718 \h </w:instrText>
+              <w:instrText xml:space="preserve"> PAGEREF _Toc183443174 \h </w:instrText>
             </w:r>
             <w:r>
               <w:rPr>
@@ -6632,7 +6788,7 @@
                 <w:noProof/>
                 <w:webHidden/>
               </w:rPr>
-              <w:t>11</w:t>
+              <w:t>12</w:t>
             </w:r>
             <w:r>
               <w:rPr>
@@ -6656,7 +6812,7 @@
               <w:sz w:val="22"/>
             </w:rPr>
           </w:pPr>
-          <w:hyperlink w:anchor="_Toc183263719" w:history="1">
+          <w:hyperlink w:anchor="_Toc183443175" w:history="1">
             <w:r>
               <w:rPr>
                 <w:rStyle w:val="Hyperlink"/>
@@ -6683,7 +6839,7 @@
                 <w:noProof/>
                 <w:webHidden/>
               </w:rPr>
-              <w:instrText xml:space="preserve"> PAGEREF _Toc183263719 \h </w:instrText>
+              <w:instrText xml:space="preserve"> PAGEREF _Toc183443175 \h </w:instrText>
             </w:r>
             <w:r>
               <w:rPr>
@@ -6703,7 +6859,7 @@
                 <w:noProof/>
                 <w:webHidden/>
               </w:rPr>
-              <w:t>12</w:t>
+              <w:t>13</w:t>
             </w:r>
             <w:r>
               <w:rPr>
@@ -6727,7 +6883,7 @@
               <w:sz w:val="22"/>
             </w:rPr>
           </w:pPr>
-          <w:hyperlink w:anchor="_Toc183263720" w:history="1">
+          <w:hyperlink w:anchor="_Toc183443176" w:history="1">
             <w:r>
               <w:rPr>
                 <w:rStyle w:val="Hyperlink"/>
@@ -6754,7 +6910,7 @@
                 <w:noProof/>
                 <w:webHidden/>
               </w:rPr>
-              <w:instrText xml:space="preserve"> PAGEREF _Toc183263720 \h </w:instrText>
+              <w:instrText xml:space="preserve"> PAGEREF _Toc183443176 \h </w:instrText>
             </w:r>
             <w:r>
               <w:rPr>
@@ -6774,7 +6930,7 @@
                 <w:noProof/>
                 <w:webHidden/>
               </w:rPr>
-              <w:t>13</w:t>
+              <w:t>14</w:t>
             </w:r>
             <w:r>
               <w:rPr>
@@ -6798,7 +6954,7 @@
               <w:sz w:val="22"/>
             </w:rPr>
           </w:pPr>
-          <w:hyperlink w:anchor="_Toc183263721" w:history="1">
+          <w:hyperlink w:anchor="_Toc183443177" w:history="1">
             <w:r>
               <w:rPr>
                 <w:rStyle w:val="Hyperlink"/>
@@ -6825,7 +6981,7 @@
                 <w:noProof/>
                 <w:webHidden/>
               </w:rPr>
-              <w:instrText xml:space="preserve"> PAGEREF _Toc183263721 \h </w:instrText>
+              <w:instrText xml:space="preserve"> PAGEREF _Toc183443177 \h </w:instrText>
             </w:r>
             <w:r>
               <w:rPr>
@@ -6845,7 +7001,7 @@
                 <w:noProof/>
                 <w:webHidden/>
               </w:rPr>
-              <w:t>14</w:t>
+              <w:t>15</w:t>
             </w:r>
             <w:r>
               <w:rPr>
@@ -6869,7 +7025,7 @@
               <w:sz w:val="22"/>
             </w:rPr>
           </w:pPr>
-          <w:hyperlink w:anchor="_Toc183263722" w:history="1">
+          <w:hyperlink w:anchor="_Toc183443178" w:history="1">
             <w:r>
               <w:rPr>
                 <w:rStyle w:val="Hyperlink"/>
@@ -6896,7 +7052,7 @@
                 <w:noProof/>
                 <w:webHidden/>
               </w:rPr>
-              <w:instrText xml:space="preserve"> PAGEREF _Toc183263722 \h </w:instrText>
+              <w:instrText xml:space="preserve"> PAGEREF _Toc183443178 \h </w:instrText>
             </w:r>
             <w:r>
               <w:rPr>
@@ -6916,7 +7072,7 @@
                 <w:noProof/>
                 <w:webHidden/>
               </w:rPr>
-              <w:t>15</w:t>
+              <w:t>16</w:t>
             </w:r>
             <w:r>
               <w:rPr>
@@ -6940,7 +7096,7 @@
               <w:sz w:val="22"/>
             </w:rPr>
           </w:pPr>
-          <w:hyperlink w:anchor="_Toc183263723" w:history="1">
+          <w:hyperlink w:anchor="_Toc183443179" w:history="1">
             <w:r>
               <w:rPr>
                 <w:rStyle w:val="Hyperlink"/>
@@ -6967,7 +7123,7 @@
                 <w:noProof/>
                 <w:webHidden/>
               </w:rPr>
-              <w:instrText xml:space="preserve"> PAGEREF _Toc183263723 \h </w:instrText>
+              <w:instrText xml:space="preserve"> PAGEREF _Toc183443179 \h </w:instrText>
             </w:r>
             <w:r>
               <w:rPr>
@@ -7011,7 +7167,7 @@
               <w:sz w:val="22"/>
             </w:rPr>
           </w:pPr>
-          <w:hyperlink w:anchor="_Toc183263724" w:history="1">
+          <w:hyperlink w:anchor="_Toc183443180" w:history="1">
             <w:r>
               <w:rPr>
                 <w:rStyle w:val="Hyperlink"/>
@@ -7038,7 +7194,7 @@
                 <w:noProof/>
                 <w:webHidden/>
               </w:rPr>
-              <w:instrText xml:space="preserve"> PAGEREF _Toc183263724 \h </w:instrText>
+              <w:instrText xml:space="preserve"> PAGEREF _Toc183443180 \h </w:instrText>
             </w:r>
             <w:r>
               <w:rPr>
@@ -7082,7 +7238,7 @@
               <w:sz w:val="22"/>
             </w:rPr>
           </w:pPr>
-          <w:hyperlink w:anchor="_Toc183263725" w:history="1">
+          <w:hyperlink w:anchor="_Toc183443181" w:history="1">
             <w:r>
               <w:rPr>
                 <w:rStyle w:val="Hyperlink"/>
@@ -7110,7 +7266,7 @@
                 <w:noProof/>
                 <w:webHidden/>
               </w:rPr>
-              <w:instrText xml:space="preserve"> PAGEREF _Toc183263725 \h </w:instrText>
+              <w:instrText xml:space="preserve"> PAGEREF _Toc183443181 \h </w:instrText>
             </w:r>
             <w:r>
               <w:rPr>
@@ -7851,23 +8007,7 @@
             <w:b/>
             <w:noProof/>
           </w:rPr>
-          <w:t>Bảng 3. 1. Bả</w:t>
-        </w:r>
-        <w:r>
-          <w:rPr>
-            <w:rStyle w:val="Hyperlink"/>
-            <w:b/>
-            <w:noProof/>
-          </w:rPr>
-          <w:t>n</w:t>
-        </w:r>
-        <w:r>
-          <w:rPr>
-            <w:rStyle w:val="Hyperlink"/>
-            <w:b/>
-            <w:noProof/>
-          </w:rPr>
-          <w:t>g mô tả Bấm bắt đầu</w:t>
+          <w:t>Bảng 3. 1. Bảng mô tả Bấm bắt đầu</w:t>
         </w:r>
         <w:r>
           <w:rPr>
@@ -8219,23 +8359,7 @@
             <w:b/>
             <w:noProof/>
           </w:rPr>
-          <w:t>Bản</w:t>
-        </w:r>
-        <w:r>
-          <w:rPr>
-            <w:rStyle w:val="Hyperlink"/>
-            <w:b/>
-            <w:noProof/>
-          </w:rPr>
-          <w:t>g</w:t>
-        </w:r>
-        <w:r>
-          <w:rPr>
-            <w:rStyle w:val="Hyperlink"/>
-            <w:b/>
-            <w:noProof/>
-          </w:rPr>
-          <w:t xml:space="preserve"> 5. 1. Test Case</w:t>
+          <w:t>Bảng 5. 1. Test Case</w:t>
         </w:r>
         <w:r>
           <w:rPr>
@@ -8410,38 +8534,38 @@
       <w:pPr>
         <w:pStyle w:val="Heading1"/>
       </w:pPr>
-      <w:bookmarkStart w:id="0" w:name="_Toc183263676"/>
+      <w:bookmarkStart w:id="1" w:name="_Toc183443130"/>
       <w:r>
         <w:lastRenderedPageBreak/>
         <w:t>CHƯƠNG 1.</w:t>
       </w:r>
       <w:r>
         <w:t xml:space="preserve"> GIỚI THIỆU</w:t>
-      </w:r>
-      <w:bookmarkEnd w:id="0"/>
-    </w:p>
-    <w:p>
-      <w:pPr>
-        <w:pStyle w:val="Heading2"/>
-      </w:pPr>
-      <w:bookmarkStart w:id="1" w:name="_Toc183263677"/>
-      <w:r>
-        <w:t xml:space="preserve">1.1. </w:t>
-      </w:r>
-      <w:r>
-        <w:t>TỔNG QUÁT VỀ CÔNG CỤ STOPWATCH</w:t>
       </w:r>
       <w:bookmarkEnd w:id="1"/>
     </w:p>
     <w:p>
       <w:pPr>
+        <w:pStyle w:val="Heading2"/>
+      </w:pPr>
+      <w:bookmarkStart w:id="2" w:name="_Toc183443131"/>
+      <w:r>
+        <w:t xml:space="preserve">1.1. </w:t>
+      </w:r>
+      <w:r>
+        <w:t>TỔNG QUÁT VỀ CÔNG CỤ STOPWATCH</w:t>
+      </w:r>
+      <w:bookmarkEnd w:id="2"/>
+    </w:p>
+    <w:p>
+      <w:pPr>
         <w:pStyle w:val="Heading3"/>
       </w:pPr>
-      <w:bookmarkStart w:id="2" w:name="_Toc183263678"/>
+      <w:bookmarkStart w:id="3" w:name="_Toc183443132"/>
       <w:r>
         <w:t>1.1.1. Khái niệm</w:t>
       </w:r>
-      <w:bookmarkEnd w:id="2"/>
+      <w:bookmarkEnd w:id="3"/>
     </w:p>
     <w:p>
       <w:r>
@@ -8461,11 +8585,11 @@
       <w:pPr>
         <w:pStyle w:val="Heading3"/>
       </w:pPr>
-      <w:bookmarkStart w:id="3" w:name="_Toc183263679"/>
+      <w:bookmarkStart w:id="4" w:name="_Toc183443133"/>
       <w:r>
         <w:t>1.1.2. Quá trình ra đời</w:t>
       </w:r>
-      <w:bookmarkEnd w:id="3"/>
+      <w:bookmarkEnd w:id="4"/>
     </w:p>
     <w:p>
       <w:r>
@@ -8505,11 +8629,11 @@
       <w:pPr>
         <w:pStyle w:val="Heading3"/>
       </w:pPr>
-      <w:bookmarkStart w:id="4" w:name="_Toc183263680"/>
+      <w:bookmarkStart w:id="5" w:name="_Toc183443134"/>
       <w:r>
         <w:t>1.1.3. Lý do ra đời</w:t>
       </w:r>
-      <w:bookmarkEnd w:id="4"/>
+      <w:bookmarkEnd w:id="5"/>
     </w:p>
     <w:p>
       <w:r>
@@ -8574,18 +8698,18 @@
       <w:pPr>
         <w:pStyle w:val="Heading1"/>
       </w:pPr>
-      <w:bookmarkStart w:id="5" w:name="_Toc183263681"/>
+      <w:bookmarkStart w:id="6" w:name="_Toc183443135"/>
       <w:r>
         <w:lastRenderedPageBreak/>
         <w:t>CHƯƠNG 2. CƠ SỞ LÝ THUYẾT</w:t>
       </w:r>
-      <w:bookmarkEnd w:id="5"/>
+      <w:bookmarkEnd w:id="6"/>
     </w:p>
     <w:p>
       <w:pPr>
         <w:pStyle w:val="Heading2"/>
       </w:pPr>
-      <w:bookmarkStart w:id="6" w:name="_Toc183263682"/>
+      <w:bookmarkStart w:id="7" w:name="_Toc183443136"/>
       <w:r>
         <w:t xml:space="preserve">2.1. </w:t>
       </w:r>
@@ -8595,7 +8719,7 @@
       <w:r>
         <w:t xml:space="preserve"> STOPWATCH</w:t>
       </w:r>
-      <w:bookmarkEnd w:id="6"/>
+      <w:bookmarkEnd w:id="7"/>
     </w:p>
     <w:p>
       <w:pPr>
@@ -8651,21 +8775,21 @@
       <w:pPr>
         <w:pStyle w:val="Heading2"/>
       </w:pPr>
-      <w:bookmarkStart w:id="7" w:name="_Toc183263683"/>
+      <w:bookmarkStart w:id="8" w:name="_Toc183443137"/>
       <w:r>
         <w:t>2.2. CÔNG NGHỆ SỬ DỤNG</w:t>
       </w:r>
-      <w:bookmarkEnd w:id="7"/>
+      <w:bookmarkEnd w:id="8"/>
     </w:p>
     <w:p>
       <w:pPr>
         <w:pStyle w:val="Heading3"/>
       </w:pPr>
-      <w:bookmarkStart w:id="8" w:name="_Toc183263684"/>
+      <w:bookmarkStart w:id="9" w:name="_Toc183443138"/>
       <w:r>
         <w:t>2.2.1. Ngôn ngữ kotlin</w:t>
       </w:r>
-      <w:bookmarkEnd w:id="8"/>
+      <w:bookmarkEnd w:id="9"/>
     </w:p>
     <w:p>
       <w:pPr>
@@ -8745,11 +8869,11 @@
       <w:pPr>
         <w:pStyle w:val="Heading3"/>
       </w:pPr>
-      <w:bookmarkStart w:id="9" w:name="_Toc183263685"/>
+      <w:bookmarkStart w:id="10" w:name="_Toc183443139"/>
       <w:r>
         <w:t>2.2.2. IDE Android Studio</w:t>
       </w:r>
-      <w:bookmarkEnd w:id="9"/>
+      <w:bookmarkEnd w:id="10"/>
     </w:p>
     <w:p>
       <w:pPr>
@@ -8786,9 +8910,99 @@
     </w:p>
     <w:p>
       <w:pPr>
+        <w:pStyle w:val="Heading3"/>
+      </w:pPr>
+      <w:bookmarkStart w:id="11" w:name="_Toc183443140"/>
+      <w:r>
+        <w:t>2.2.3. Github</w:t>
+      </w:r>
+      <w:bookmarkEnd w:id="11"/>
+    </w:p>
+    <w:p>
+      <w:pPr>
+        <w:jc w:val="both"/>
+      </w:pPr>
+      <w:r>
+        <w:tab/>
+      </w:r>
+      <w:r>
+        <w:rPr>
+          <w:b/>
+        </w:rPr>
+        <w:t>GitHub</w:t>
+      </w:r>
+      <w:r>
+        <w:t xml:space="preserve"> là một nền tảng quản lý mã nguồn và cộng tác phát triển phần mềm phổ biến, được xây dựng dựa trên hệ thống kiểm soát phiên bản Git. Ra đời vào năm 2008, </w:t>
+      </w:r>
+      <w:r>
+        <w:rPr>
+          <w:b/>
+        </w:rPr>
+        <w:t>GitHub</w:t>
+      </w:r>
+      <w:r>
+        <w:t xml:space="preserve"> cho phép các nhà phát triển lưu trữ, theo dõi và quản lý các dự án lập trình, đồng thời làm việc nhóm hiệu quả thông qua việc chia sẻ và chỉnh sửa mã nguồn. Với giao diện thân thiện và các tính năng như pull request, issue tracking, và </w:t>
+      </w:r>
+      <w:r>
+        <w:rPr>
+          <w:b/>
+        </w:rPr>
+        <w:t>GitHub</w:t>
+      </w:r>
+      <w:r>
+        <w:t xml:space="preserve"> Actions, nền tảng này không chỉ hỗ trợ phát triển mã nguồn mở mà còn phù hợp cho các dự án cá nhân hoặc doanh nghiệp. Hiện nay, </w:t>
+      </w:r>
+      <w:r>
+        <w:rPr>
+          <w:b/>
+        </w:rPr>
+        <w:t>GitHub</w:t>
+      </w:r>
+      <w:r>
+        <w:t xml:space="preserve"> là một phần quan trọng của Microsoft và đóng vai trò cốt lõi trong cộng đồng công nghệ toàn cầu.</w:t>
+      </w:r>
+    </w:p>
+    <w:p>
+      <w:pPr>
+        <w:pStyle w:val="Heading3"/>
+      </w:pPr>
+      <w:bookmarkStart w:id="12" w:name="_Toc183443141"/>
+      <w:r>
+        <w:t>2.2.4. Trello</w:t>
+      </w:r>
+      <w:bookmarkEnd w:id="12"/>
+    </w:p>
+    <w:p>
+      <w:pPr>
+        <w:jc w:val="both"/>
+      </w:pPr>
+      <w:r>
+        <w:tab/>
+      </w:r>
+      <w:r>
+        <w:rPr>
+          <w:b/>
+        </w:rPr>
+        <w:t>Trello</w:t>
+      </w:r>
+      <w:r>
+        <w:t xml:space="preserve"> là một công cụ quản lý dự án trực quan dựa trên web, giúp cá nhân và nhóm tổ chức công việc một cách hiệu quả. Ra mắt vào năm 2011, </w:t>
+      </w:r>
+      <w:r>
+        <w:rPr>
+          <w:b/>
+        </w:rPr>
+        <w:t>Trello</w:t>
+      </w:r>
+      <w:r>
+        <w:t xml:space="preserve"> sử dụng hệ thống bảng, danh sách và thẻ (boards, lists, cards) để người dùng dễ dàng phân chia công việc, theo dõi tiến độ và cộng tác trong thời gian thực. Với giao diện kéo-thả thân thiện và khả năng tích hợp với nhiều công cụ khác như Google Drive, Slack, và Dropbox, Trello phù hợp cho cả quản lý dự án cá nhân lẫn đội nhóm, từ các dự án nhỏ đến các chiến lược dài hạn. Hiện tại, Trello thuộc sở hữu của Atlassian, một công ty công nghệ hàng đầu về phần mềm quản lý và hợp tác.</w:t>
+      </w:r>
+    </w:p>
+    <w:p>
+      <w:pPr>
         <w:pStyle w:val="Heading2"/>
       </w:pPr>
-      <w:bookmarkStart w:id="10" w:name="_Toc183263686"/>
+      <w:bookmarkStart w:id="13" w:name="_Toc183443142"/>
       <w:r>
         <w:t>2.3. CẤU TRÚC ỨNG DỤNG</w:t>
       </w:r>
@@ -8798,7 +9012,7 @@
       <w:r>
         <w:t xml:space="preserve"> STOPWATCH</w:t>
       </w:r>
-      <w:bookmarkEnd w:id="10"/>
+      <w:bookmarkEnd w:id="13"/>
     </w:p>
     <w:p>
       <w:r>
@@ -8890,11 +9104,12 @@
       <w:pPr>
         <w:pStyle w:val="Heading2"/>
       </w:pPr>
-      <w:bookmarkStart w:id="11" w:name="_Toc183263687"/>
-      <w:r>
+      <w:bookmarkStart w:id="14" w:name="_Toc183443143"/>
+      <w:r>
+        <w:lastRenderedPageBreak/>
         <w:t>2.4. LÝ DO CHỌN KOTLIN VÀ ANDROID STUDIO</w:t>
       </w:r>
-      <w:bookmarkEnd w:id="11"/>
+      <w:bookmarkEnd w:id="14"/>
     </w:p>
     <w:p>
       <w:pPr>
@@ -8932,7 +9147,7 @@
       <w:pPr>
         <w:pStyle w:val="Heading1"/>
       </w:pPr>
-      <w:bookmarkStart w:id="12" w:name="_Toc183263688"/>
+      <w:bookmarkStart w:id="15" w:name="_Toc183443144"/>
       <w:r>
         <w:lastRenderedPageBreak/>
         <w:t>CHƯƠNG 3</w:t>
@@ -8940,26 +9155,26 @@
       <w:r>
         <w:t>. PHÂN TÍCH THIẾT KẾ</w:t>
       </w:r>
-      <w:bookmarkEnd w:id="12"/>
+      <w:bookmarkEnd w:id="15"/>
     </w:p>
     <w:p>
       <w:pPr>
         <w:pStyle w:val="Heading2"/>
       </w:pPr>
-      <w:bookmarkStart w:id="13" w:name="_Toc183263689"/>
+      <w:bookmarkStart w:id="16" w:name="_Toc183443145"/>
       <w:r>
         <w:t>3</w:t>
       </w:r>
       <w:r>
         <w:t>.1. YÊU CẦU CHỨC NĂNG</w:t>
       </w:r>
-      <w:bookmarkEnd w:id="13"/>
+      <w:bookmarkEnd w:id="16"/>
     </w:p>
     <w:p>
       <w:pPr>
         <w:pStyle w:val="Heading3"/>
       </w:pPr>
-      <w:bookmarkStart w:id="14" w:name="_Toc183263690"/>
+      <w:bookmarkStart w:id="17" w:name="_Toc183443146"/>
       <w:r>
         <w:t>3</w:t>
       </w:r>
@@ -8969,7 +9184,7 @@
       <w:r>
         <w:t>hức năng cơ bản</w:t>
       </w:r>
-      <w:bookmarkEnd w:id="14"/>
+      <w:bookmarkEnd w:id="17"/>
     </w:p>
     <w:p>
       <w:pPr>
@@ -9034,7 +9249,7 @@
       <w:pPr>
         <w:pStyle w:val="Heading3"/>
       </w:pPr>
-      <w:bookmarkStart w:id="15" w:name="_Toc183263691"/>
+      <w:bookmarkStart w:id="18" w:name="_Toc183443147"/>
       <w:r>
         <w:t>3</w:t>
       </w:r>
@@ -9044,7 +9259,7 @@
       <w:r>
         <w:t>hức năng bổ sung</w:t>
       </w:r>
-      <w:bookmarkEnd w:id="15"/>
+      <w:bookmarkEnd w:id="18"/>
     </w:p>
     <w:p>
       <w:pPr>
@@ -9098,20 +9313,20 @@
       <w:pPr>
         <w:pStyle w:val="Heading2"/>
       </w:pPr>
-      <w:bookmarkStart w:id="16" w:name="_Toc183263692"/>
+      <w:bookmarkStart w:id="19" w:name="_Toc183443148"/>
       <w:r>
         <w:t>3</w:t>
       </w:r>
       <w:r>
         <w:t>.2. YÊU CẦU PHI CHỨC NĂNG</w:t>
       </w:r>
-      <w:bookmarkEnd w:id="16"/>
+      <w:bookmarkEnd w:id="19"/>
     </w:p>
     <w:p>
       <w:pPr>
         <w:pStyle w:val="Heading3"/>
       </w:pPr>
-      <w:bookmarkStart w:id="17" w:name="_Toc183263693"/>
+      <w:bookmarkStart w:id="20" w:name="_Toc183443149"/>
       <w:r>
         <w:t>3</w:t>
       </w:r>
@@ -9121,7 +9336,7 @@
       <w:r>
         <w:t>iệu suất</w:t>
       </w:r>
-      <w:bookmarkEnd w:id="17"/>
+      <w:bookmarkEnd w:id="20"/>
     </w:p>
     <w:p>
       <w:pPr>
@@ -9151,7 +9366,7 @@
       <w:pPr>
         <w:pStyle w:val="Heading3"/>
       </w:pPr>
-      <w:bookmarkStart w:id="18" w:name="_Toc183263694"/>
+      <w:bookmarkStart w:id="21" w:name="_Toc183443150"/>
       <w:r>
         <w:t>3</w:t>
       </w:r>
@@ -9161,7 +9376,7 @@
       <w:r>
         <w:t>hả năng sử dụng</w:t>
       </w:r>
-      <w:bookmarkEnd w:id="18"/>
+      <w:bookmarkEnd w:id="21"/>
     </w:p>
     <w:p>
       <w:pPr>
@@ -9212,7 +9427,7 @@
           <w:rFonts w:eastAsia="Times New Roman"/>
         </w:rPr>
       </w:pPr>
-      <w:bookmarkStart w:id="19" w:name="_Toc183263695"/>
+      <w:bookmarkStart w:id="22" w:name="_Toc183443151"/>
       <w:r>
         <w:t>3</w:t>
       </w:r>
@@ -9228,7 +9443,7 @@
         </w:rPr>
         <w:t>ính tương thích</w:t>
       </w:r>
-      <w:bookmarkEnd w:id="19"/>
+      <w:bookmarkEnd w:id="22"/>
     </w:p>
     <w:p>
       <w:pPr>
@@ -9279,7 +9494,7 @@
           <w:sz w:val="24"/>
         </w:rPr>
       </w:pPr>
-      <w:bookmarkStart w:id="20" w:name="_Toc183263696"/>
+      <w:bookmarkStart w:id="23" w:name="_Toc183443152"/>
       <w:r>
         <w:t>3</w:t>
       </w:r>
@@ -9301,7 +9516,7 @@
         </w:rPr>
         <w:t>mật</w:t>
       </w:r>
-      <w:bookmarkEnd w:id="20"/>
+      <w:bookmarkEnd w:id="23"/>
     </w:p>
     <w:p>
       <w:pPr>
@@ -9319,7 +9534,7 @@
       <w:pPr>
         <w:pStyle w:val="Heading3"/>
       </w:pPr>
-      <w:bookmarkStart w:id="21" w:name="_Toc183263697"/>
+      <w:bookmarkStart w:id="24" w:name="_Toc183443153"/>
       <w:r>
         <w:t>3</w:t>
       </w:r>
@@ -9332,7 +9547,7 @@
       <w:r>
         <w:t>ả năng mở rộng</w:t>
       </w:r>
-      <w:bookmarkEnd w:id="21"/>
+      <w:bookmarkEnd w:id="24"/>
     </w:p>
     <w:p>
       <w:pPr>
@@ -9350,7 +9565,7 @@
       <w:pPr>
         <w:pStyle w:val="Heading3"/>
       </w:pPr>
-      <w:bookmarkStart w:id="22" w:name="_Toc183263698"/>
+      <w:bookmarkStart w:id="25" w:name="_Toc183443154"/>
       <w:r>
         <w:t>3</w:t>
       </w:r>
@@ -9363,7 +9578,7 @@
       <w:r>
         <w:t>ổn định</w:t>
       </w:r>
-      <w:bookmarkEnd w:id="22"/>
+      <w:bookmarkEnd w:id="25"/>
     </w:p>
     <w:p>
       <w:pPr>
@@ -9381,7 +9596,7 @@
       <w:pPr>
         <w:pStyle w:val="Heading2"/>
       </w:pPr>
-      <w:bookmarkStart w:id="23" w:name="_Toc183263699"/>
+      <w:bookmarkStart w:id="26" w:name="_Toc183443155"/>
       <w:r>
         <w:lastRenderedPageBreak/>
         <w:t>3</w:t>
@@ -9391,82 +9606,19 @@
       </w:r>
       <w:r>
         <w:t>MÔ TẢ CHỨC NĂNG CỦA CÁC THÀNH PHẦN TRÊN GIAO DIỆN</w:t>
-      </w:r>
-      <w:bookmarkEnd w:id="23"/>
-    </w:p>
-    <w:p>
-      <w:pPr>
-        <w:pStyle w:val="Heading3"/>
-      </w:pPr>
-      <w:bookmarkStart w:id="24" w:name="_Toc183263700"/>
-      <w:r>
-        <w:t>3</w:t>
-      </w:r>
-      <w:r>
-        <w:t>.3.1. Nút Start</w:t>
-      </w:r>
-      <w:bookmarkEnd w:id="24"/>
-    </w:p>
-    <w:p>
-      <w:r>
-        <w:tab/>
-      </w:r>
-      <w:r>
-        <w:t>Khi người dùng bấm vào nút Start thì ứng dụng sẽ bắt đầu chạy và ghi thời gian (giờ, phút, giây, mili giây). Sau khi bấm nút Start thì nó sẽ được ẩn đi và thay bằng nút Pause.</w:t>
-      </w:r>
-    </w:p>
-    <w:p>
-      <w:pPr>
-        <w:pStyle w:val="Heading3"/>
-      </w:pPr>
-      <w:bookmarkStart w:id="25" w:name="_Toc183263701"/>
-      <w:r>
-        <w:t>3</w:t>
-      </w:r>
-      <w:r>
-        <w:t>.3.2. Nút Pause</w:t>
-      </w:r>
-      <w:bookmarkEnd w:id="25"/>
-    </w:p>
-    <w:p>
-      <w:r>
-        <w:tab/>
-      </w:r>
-      <w:r>
-        <w:t>Nút “Pause” ban đầu được ẩn đi và chỉ hiển thị sau khi người dùng bấm nút Start và bắt đầu ghi thời gian. Khi người dùng bấm nút Pause này thì việc ghi thời gian sẽ dừng lại và chỉ số giờ, phút, giây, mili giây sẽ được dừng lại mà không tăng lên nữa.</w:t>
-      </w:r>
-    </w:p>
-    <w:p>
-      <w:pPr>
-        <w:pStyle w:val="Heading3"/>
-      </w:pPr>
-      <w:bookmarkStart w:id="26" w:name="_Toc183263702"/>
-      <w:r>
-        <w:t>3</w:t>
-      </w:r>
-      <w:r>
-        <w:t>.3.3. Nút Reset</w:t>
       </w:r>
       <w:bookmarkEnd w:id="26"/>
     </w:p>
     <w:p>
-      <w:r>
-        <w:tab/>
-      </w:r>
-      <w:r>
-        <w:t>Khi người dùng bấm nút “Reset” thì các chỉ số giờ, phút, giây, mili giây sẽ được làm mới lại về 00. Nhưng có điều cần lưu ý là nút “Reset” này chỉ bấm được khi ta đang dừng việc ghi thời gian, còn lúc ta đang ghi thời gian thì nút “Reset” này sẽ bị vô hiệu hóa.</w:t>
-      </w:r>
-    </w:p>
-    <w:p>
       <w:pPr>
         <w:pStyle w:val="Heading3"/>
       </w:pPr>
-      <w:bookmarkStart w:id="27" w:name="_Toc183263703"/>
+      <w:bookmarkStart w:id="27" w:name="_Toc183443156"/>
       <w:r>
         <w:t>3</w:t>
       </w:r>
       <w:r>
-        <w:t>.3.4. Nút Lap</w:t>
+        <w:t>.3.1. Nút Start</w:t>
       </w:r>
       <w:bookmarkEnd w:id="27"/>
     </w:p>
@@ -9475,79 +9627,142 @@
         <w:tab/>
       </w:r>
       <w:r>
-        <w:t xml:space="preserve">Khi người dùng bấm nút “Lap” này thì ứng dụng sẽ tiến hành ghi lại mốc thời gian hiện tại và lưu vào danh sách các mốc thời gian để hiển thị lên giao diện của ứng dụng. </w:t>
-      </w:r>
-      <w:r>
-        <w:t>Và nút “Lap” này chỉ khả dụng khi ta đang thực hiện việc ghi thời gian, còn lúc chưa bắt đầu ghi và lúc dừng thì nút này bị vô hiệu hóa.</w:t>
+        <w:t>Khi người dùng bấm vào nút Start thì ứng dụng sẽ bắt đầu chạy và ghi thời gian (giờ, phút, giây, mili giây). Sau khi bấm nút Start thì nó sẽ được ẩn đi và thay bằng nút Pause.</w:t>
       </w:r>
     </w:p>
     <w:p>
       <w:pPr>
         <w:pStyle w:val="Heading3"/>
       </w:pPr>
-      <w:bookmarkStart w:id="28" w:name="_Toc183263704"/>
-      <w:r>
-        <w:t>3.3.5. Nút switch điều chỉnh chế độ</w:t>
+      <w:bookmarkStart w:id="28" w:name="_Toc183443157"/>
+      <w:r>
+        <w:t>3</w:t>
+      </w:r>
+      <w:r>
+        <w:t>.3.2. Nút Pause</w:t>
       </w:r>
       <w:bookmarkEnd w:id="28"/>
     </w:p>
     <w:p>
       <w:r>
         <w:tab/>
-        <w:t xml:space="preserve">Khi người dùng bấm nút switch trên góc phải </w:t>
-      </w:r>
-      <w:r>
-        <w:t>của giao diện</w:t>
-      </w:r>
-      <w:r>
-        <w:t xml:space="preserve"> thì 2 chế độ là light mode và dark mode sẽ thay phiên nhau thay đổi và hiển thị.</w:t>
+      </w:r>
+      <w:r>
+        <w:t>Nút “Pause” ban đầu được ẩn đi và chỉ hiển thị sau khi người dùng bấm nút Start và bắt đầu ghi thời gian. Khi người dùng bấm nút Pause này thì việc ghi thời gian sẽ dừng lại và chỉ số giờ, phút, giây, mili giây sẽ được dừng lại mà không tăng lên nữa.</w:t>
       </w:r>
     </w:p>
     <w:p>
       <w:pPr>
         <w:pStyle w:val="Heading3"/>
       </w:pPr>
-      <w:bookmarkStart w:id="29" w:name="_Toc183263705"/>
-      <w:r>
-        <w:t xml:space="preserve">3.3.6. Icon </w:t>
-      </w:r>
-      <w:r>
-        <w:t>Personal</w:t>
+      <w:bookmarkStart w:id="29" w:name="_Toc183443158"/>
+      <w:r>
+        <w:t>3</w:t>
+      </w:r>
+      <w:r>
+        <w:t>.3.3. Nút Reset</w:t>
       </w:r>
       <w:bookmarkEnd w:id="29"/>
     </w:p>
     <w:p>
       <w:r>
         <w:tab/>
-        <w:t>Khi người dùng bấm vào Icon Personal trên góc trái của giao diện thì một danh sách các màu sẽ được hiện ra để người dùng chọn, người dùng chọn màu nào thì ứng dụng sẽ được điều chỉnh và hiển thị theo màu đó để cải thiện cảm giác của người sử dụng.</w:t>
+      </w:r>
+      <w:r>
+        <w:t>Khi người dùng bấm nút “Reset” thì các chỉ số giờ, phút, giây, mili giây sẽ được làm mới lại về 00. Nhưng có điều cần lưu ý là nút “Reset” này chỉ bấm được khi ta đang dừng việc ghi thời gian, còn lúc ta đang ghi thời gian thì nút “Reset” này sẽ bị vô hiệu hóa.</w:t>
       </w:r>
     </w:p>
     <w:p>
       <w:pPr>
-        <w:pStyle w:val="Heading2"/>
-      </w:pPr>
-      <w:bookmarkStart w:id="30" w:name="_Toc183263706"/>
-      <w:r>
-        <w:lastRenderedPageBreak/>
+        <w:pStyle w:val="Heading3"/>
+      </w:pPr>
+      <w:bookmarkStart w:id="30" w:name="_Toc183443159"/>
+      <w:r>
         <w:t>3</w:t>
       </w:r>
       <w:r>
-        <w:t>.4. USE CASE</w:t>
+        <w:t>.3.4. Nút Lap</w:t>
       </w:r>
       <w:bookmarkEnd w:id="30"/>
     </w:p>
     <w:p>
+      <w:r>
+        <w:tab/>
+      </w:r>
+      <w:r>
+        <w:t xml:space="preserve">Khi người dùng bấm nút “Lap” này thì ứng dụng sẽ tiến hành ghi lại mốc thời gian hiện tại và lưu vào danh sách các mốc thời gian để hiển thị lên giao diện của ứng dụng. </w:t>
+      </w:r>
+      <w:r>
+        <w:t>Và nút “Lap” này chỉ khả dụng khi ta đang thực hiện việc ghi thời gian, còn lúc chưa bắt đầu ghi và lúc dừng thì nút này bị vô hiệu hóa.</w:t>
+      </w:r>
+    </w:p>
+    <w:p>
       <w:pPr>
         <w:pStyle w:val="Heading3"/>
       </w:pPr>
-      <w:bookmarkStart w:id="31" w:name="_Toc183263707"/>
-      <w:r>
+      <w:bookmarkStart w:id="31" w:name="_Toc183443160"/>
+      <w:r>
+        <w:t>3.3.5. Nút switch điều chỉnh chế độ</w:t>
+      </w:r>
+      <w:bookmarkEnd w:id="31"/>
+    </w:p>
+    <w:p>
+      <w:r>
+        <w:tab/>
+        <w:t xml:space="preserve">Khi người dùng bấm nút switch trên góc phải </w:t>
+      </w:r>
+      <w:r>
+        <w:t>của giao diện</w:t>
+      </w:r>
+      <w:r>
+        <w:t xml:space="preserve"> thì 2 chế độ là light mode và dark mode sẽ thay phiên nhau thay đổi và hiển thị.</w:t>
+      </w:r>
+    </w:p>
+    <w:p>
+      <w:pPr>
+        <w:pStyle w:val="Heading3"/>
+      </w:pPr>
+      <w:bookmarkStart w:id="32" w:name="_Toc183443161"/>
+      <w:r>
+        <w:t xml:space="preserve">3.3.6. Icon </w:t>
+      </w:r>
+      <w:r>
+        <w:t>Personal</w:t>
+      </w:r>
+      <w:bookmarkEnd w:id="32"/>
+    </w:p>
+    <w:p>
+      <w:r>
+        <w:tab/>
+        <w:t>Khi người dùng bấm vào Icon Personal trên góc trái của giao diện thì một danh sách các màu sẽ được hiện ra để người dùng chọn, người dùng chọn màu nào thì ứng dụng sẽ được điều chỉnh và hiển thị theo màu đó để cải thiện cảm giác của người sử dụng.</w:t>
+      </w:r>
+    </w:p>
+    <w:p>
+      <w:pPr>
+        <w:pStyle w:val="Heading2"/>
+      </w:pPr>
+      <w:bookmarkStart w:id="33" w:name="_Toc183443162"/>
+      <w:r>
+        <w:lastRenderedPageBreak/>
         <w:t>3</w:t>
       </w:r>
       <w:r>
+        <w:t>.4. USE CASE</w:t>
+      </w:r>
+      <w:bookmarkEnd w:id="33"/>
+    </w:p>
+    <w:p>
+      <w:pPr>
+        <w:pStyle w:val="Heading3"/>
+      </w:pPr>
+      <w:bookmarkStart w:id="34" w:name="_Toc183443163"/>
+      <w:r>
+        <w:t>3</w:t>
+      </w:r>
+      <w:r>
         <w:t>.4.1. Sơ đồ Use Case</w:t>
       </w:r>
-      <w:bookmarkEnd w:id="31"/>
+      <w:bookmarkEnd w:id="34"/>
     </w:p>
     <w:p>
       <w:r>
@@ -9555,7 +9770,7 @@
           <w:noProof/>
         </w:rPr>
         <w:drawing>
-          <wp:inline distT="0" distB="0" distL="0" distR="0" wp14:anchorId="5B222A73" wp14:editId="48C3748A">
+          <wp:inline distT="0" distB="0" distL="0" distR="0" wp14:anchorId="2FAF26CD" wp14:editId="6D70531F">
             <wp:extent cx="5819775" cy="3724275"/>
             <wp:effectExtent l="0" t="0" r="9525" b="9525"/>
             <wp:docPr id="1" name="Picture 1"/>
@@ -9601,38 +9816,28 @@
       <w:pPr>
         <w:pStyle w:val="Caption"/>
       </w:pPr>
-      <w:bookmarkStart w:id="32" w:name="_Toc183262585"/>
+      <w:bookmarkStart w:id="35" w:name="_Toc183262585"/>
       <w:r>
         <w:t xml:space="preserve">Hình </w:t>
       </w:r>
-      <w:r>
-        <w:fldChar w:fldCharType="begin"/>
-      </w:r>
-      <w:r>
-        <w:instrText xml:space="preserve"> SEQ Hình \* ARABIC </w:instrText>
-      </w:r>
-      <w:r>
-        <w:fldChar w:fldCharType="separate"/>
-      </w:r>
-      <w:r>
-        <w:rPr>
-          <w:noProof/>
-        </w:rPr>
-        <w:t>1</w:t>
-      </w:r>
-      <w:r>
-        <w:fldChar w:fldCharType="end"/>
-      </w:r>
+      <w:fldSimple w:instr=" SEQ Hình \* ARABIC ">
+        <w:r>
+          <w:rPr>
+            <w:noProof/>
+          </w:rPr>
+          <w:t>1</w:t>
+        </w:r>
+      </w:fldSimple>
       <w:r>
         <w:t>. Sơ đồ USE CASE</w:t>
       </w:r>
-      <w:bookmarkEnd w:id="32"/>
+      <w:bookmarkEnd w:id="35"/>
     </w:p>
     <w:p>
       <w:pPr>
         <w:pStyle w:val="Heading3"/>
       </w:pPr>
-      <w:bookmarkStart w:id="33" w:name="_Toc183263708"/>
+      <w:bookmarkStart w:id="36" w:name="_Toc183443164"/>
       <w:r>
         <w:t>3</w:t>
       </w:r>
@@ -9657,13 +9862,13 @@
       <w:r>
         <w:t>ase</w:t>
       </w:r>
-      <w:bookmarkEnd w:id="33"/>
+      <w:bookmarkEnd w:id="36"/>
     </w:p>
     <w:p>
       <w:pPr>
         <w:pStyle w:val="Heading4"/>
       </w:pPr>
-      <w:bookmarkStart w:id="34" w:name="_Toc183263709"/>
+      <w:bookmarkStart w:id="37" w:name="_Toc183443165"/>
       <w:r>
         <w:t>3</w:t>
       </w:r>
@@ -9679,38 +9884,28 @@
       <w:r>
         <w:t xml:space="preserve"> mô tả chức năng bấm bắt đầu</w:t>
       </w:r>
-      <w:bookmarkEnd w:id="34"/>
+      <w:bookmarkEnd w:id="37"/>
     </w:p>
     <w:p>
       <w:pPr>
         <w:pStyle w:val="Caption"/>
       </w:pPr>
-      <w:bookmarkStart w:id="35" w:name="_Toc183262619"/>
+      <w:bookmarkStart w:id="38" w:name="_Toc183262619"/>
       <w:r>
         <w:t xml:space="preserve">Bảng 3. </w:t>
       </w:r>
-      <w:r>
-        <w:fldChar w:fldCharType="begin"/>
-      </w:r>
-      <w:r>
-        <w:instrText xml:space="preserve"> SEQ Bảng_3. \* ARABIC </w:instrText>
-      </w:r>
-      <w:r>
-        <w:fldChar w:fldCharType="separate"/>
-      </w:r>
-      <w:r>
-        <w:rPr>
-          <w:noProof/>
-        </w:rPr>
-        <w:t>1</w:t>
-      </w:r>
-      <w:r>
-        <w:fldChar w:fldCharType="end"/>
-      </w:r>
+      <w:fldSimple w:instr=" SEQ Bảng_3. \* ARABIC ">
+        <w:r>
+          <w:rPr>
+            <w:noProof/>
+          </w:rPr>
+          <w:t>1</w:t>
+        </w:r>
+      </w:fldSimple>
       <w:r>
         <w:t>. Bảng mô tả Bấm bắt đầu</w:t>
       </w:r>
-      <w:bookmarkEnd w:id="35"/>
+      <w:bookmarkEnd w:id="38"/>
     </w:p>
     <w:tbl>
       <w:tblPr>
@@ -9910,7 +10105,7 @@
       <w:pPr>
         <w:pStyle w:val="Heading4"/>
       </w:pPr>
-      <w:bookmarkStart w:id="36" w:name="_Toc183263710"/>
+      <w:bookmarkStart w:id="39" w:name="_Toc183443166"/>
       <w:r>
         <w:t>3</w:t>
       </w:r>
@@ -9920,38 +10115,28 @@
       <w:r>
         <w:t>2. Mô tả chức năng bấm tạm dừng</w:t>
       </w:r>
-      <w:bookmarkEnd w:id="36"/>
+      <w:bookmarkEnd w:id="39"/>
     </w:p>
     <w:p>
       <w:pPr>
         <w:pStyle w:val="Caption"/>
       </w:pPr>
-      <w:bookmarkStart w:id="37" w:name="_Toc183262620"/>
+      <w:bookmarkStart w:id="40" w:name="_Toc183262620"/>
       <w:r>
         <w:t xml:space="preserve">Bảng 3. </w:t>
       </w:r>
-      <w:r>
-        <w:fldChar w:fldCharType="begin"/>
-      </w:r>
-      <w:r>
-        <w:instrText xml:space="preserve"> SEQ Bảng_3. \* ARABIC </w:instrText>
-      </w:r>
-      <w:r>
-        <w:fldChar w:fldCharType="separate"/>
-      </w:r>
-      <w:r>
-        <w:rPr>
-          <w:noProof/>
-        </w:rPr>
-        <w:t>2</w:t>
-      </w:r>
-      <w:r>
-        <w:fldChar w:fldCharType="end"/>
-      </w:r>
+      <w:fldSimple w:instr=" SEQ Bảng_3. \* ARABIC ">
+        <w:r>
+          <w:rPr>
+            <w:noProof/>
+          </w:rPr>
+          <w:t>2</w:t>
+        </w:r>
+      </w:fldSimple>
       <w:r>
         <w:t>. Bảng mô tả Bấm tạm dừng</w:t>
       </w:r>
-      <w:bookmarkEnd w:id="37"/>
+      <w:bookmarkEnd w:id="40"/>
     </w:p>
     <w:tbl>
       <w:tblPr>
@@ -10150,7 +10335,7 @@
       <w:pPr>
         <w:pStyle w:val="Heading4"/>
       </w:pPr>
-      <w:bookmarkStart w:id="38" w:name="_Toc183263711"/>
+      <w:bookmarkStart w:id="41" w:name="_Toc183443167"/>
       <w:r>
         <w:t>3</w:t>
       </w:r>
@@ -10160,38 +10345,28 @@
       <w:r>
         <w:t>3. Mô tả chức năng ghi mốc thời gian</w:t>
       </w:r>
-      <w:bookmarkEnd w:id="38"/>
+      <w:bookmarkEnd w:id="41"/>
     </w:p>
     <w:p>
       <w:pPr>
         <w:pStyle w:val="Caption"/>
       </w:pPr>
-      <w:bookmarkStart w:id="39" w:name="_Toc183262621"/>
+      <w:bookmarkStart w:id="42" w:name="_Toc183262621"/>
       <w:r>
         <w:t xml:space="preserve">Bảng 3. </w:t>
       </w:r>
-      <w:r>
-        <w:fldChar w:fldCharType="begin"/>
-      </w:r>
-      <w:r>
-        <w:instrText xml:space="preserve"> SEQ Bảng_3. \* ARABIC </w:instrText>
-      </w:r>
-      <w:r>
-        <w:fldChar w:fldCharType="separate"/>
-      </w:r>
-      <w:r>
-        <w:rPr>
-          <w:noProof/>
-        </w:rPr>
-        <w:t>3</w:t>
-      </w:r>
-      <w:r>
-        <w:fldChar w:fldCharType="end"/>
-      </w:r>
+      <w:fldSimple w:instr=" SEQ Bảng_3. \* ARABIC ">
+        <w:r>
+          <w:rPr>
+            <w:noProof/>
+          </w:rPr>
+          <w:t>3</w:t>
+        </w:r>
+      </w:fldSimple>
       <w:r>
         <w:t>. Bảng mô tả Ghi mốc thời gian</w:t>
       </w:r>
-      <w:bookmarkEnd w:id="39"/>
+      <w:bookmarkEnd w:id="42"/>
     </w:p>
     <w:tbl>
       <w:tblPr>
@@ -10392,7 +10567,7 @@
       <w:pPr>
         <w:pStyle w:val="Heading4"/>
       </w:pPr>
-      <w:bookmarkStart w:id="40" w:name="_Toc183263712"/>
+      <w:bookmarkStart w:id="43" w:name="_Toc183443168"/>
       <w:r>
         <w:t>3</w:t>
       </w:r>
@@ -10402,38 +10577,28 @@
       <w:r>
         <w:t>4. Mô tả chức năng bấm đặt lại</w:t>
       </w:r>
-      <w:bookmarkEnd w:id="40"/>
+      <w:bookmarkEnd w:id="43"/>
     </w:p>
     <w:p>
       <w:pPr>
         <w:pStyle w:val="Caption"/>
       </w:pPr>
-      <w:bookmarkStart w:id="41" w:name="_Toc183262622"/>
+      <w:bookmarkStart w:id="44" w:name="_Toc183262622"/>
       <w:r>
         <w:t xml:space="preserve">Bảng 3. </w:t>
       </w:r>
-      <w:r>
-        <w:fldChar w:fldCharType="begin"/>
-      </w:r>
-      <w:r>
-        <w:instrText xml:space="preserve"> SEQ Bảng_3. \* ARABIC </w:instrText>
-      </w:r>
-      <w:r>
-        <w:fldChar w:fldCharType="separate"/>
-      </w:r>
-      <w:r>
-        <w:rPr>
-          <w:noProof/>
-        </w:rPr>
-        <w:t>4</w:t>
-      </w:r>
-      <w:r>
-        <w:fldChar w:fldCharType="end"/>
-      </w:r>
+      <w:fldSimple w:instr=" SEQ Bảng_3. \* ARABIC ">
+        <w:r>
+          <w:rPr>
+            <w:noProof/>
+          </w:rPr>
+          <w:t>4</w:t>
+        </w:r>
+      </w:fldSimple>
       <w:r>
         <w:t>. Bảng mô tả Bấm đặt lại</w:t>
       </w:r>
-      <w:bookmarkEnd w:id="41"/>
+      <w:bookmarkEnd w:id="44"/>
     </w:p>
     <w:tbl>
       <w:tblPr>
@@ -10645,7 +10810,7 @@
       <w:pPr>
         <w:pStyle w:val="Heading1"/>
       </w:pPr>
-      <w:bookmarkStart w:id="42" w:name="_Toc183263713"/>
+      <w:bookmarkStart w:id="45" w:name="_Toc183443169"/>
       <w:r>
         <w:lastRenderedPageBreak/>
         <w:t>CHƯƠNG 4</w:t>
@@ -10653,20 +10818,20 @@
       <w:r>
         <w:t>. GIAO DIỆN</w:t>
       </w:r>
-      <w:bookmarkEnd w:id="42"/>
+      <w:bookmarkEnd w:id="45"/>
     </w:p>
     <w:p>
       <w:pPr>
         <w:pStyle w:val="Heading2"/>
       </w:pPr>
-      <w:bookmarkStart w:id="43" w:name="_Toc183263714"/>
+      <w:bookmarkStart w:id="46" w:name="_Toc183443170"/>
       <w:r>
         <w:t>4</w:t>
       </w:r>
       <w:r>
         <w:t>.1. MỤC TIÊU THIẾT KẾ GIAO DIỆN</w:t>
       </w:r>
-      <w:bookmarkEnd w:id="43"/>
+      <w:bookmarkEnd w:id="46"/>
     </w:p>
     <w:p>
       <w:pPr>
@@ -10724,14 +10889,14 @@
       <w:pPr>
         <w:pStyle w:val="Heading2"/>
       </w:pPr>
-      <w:bookmarkStart w:id="44" w:name="_Toc183263715"/>
+      <w:bookmarkStart w:id="47" w:name="_Toc183443171"/>
       <w:r>
         <w:t>4</w:t>
       </w:r>
       <w:r>
         <w:t>.2. CẤU TRÚC GIAO DIỆN CHÍNH</w:t>
       </w:r>
-      <w:bookmarkEnd w:id="44"/>
+      <w:bookmarkEnd w:id="47"/>
     </w:p>
     <w:p>
       <w:r>
@@ -10784,7 +10949,7 @@
       <w:pPr>
         <w:pStyle w:val="Heading2"/>
       </w:pPr>
-      <w:bookmarkStart w:id="45" w:name="_Toc183263716"/>
+      <w:bookmarkStart w:id="48" w:name="_Toc183443172"/>
       <w:r>
         <w:lastRenderedPageBreak/>
         <w:t>4</w:t>
@@ -10792,20 +10957,20 @@
       <w:r>
         <w:t>.3. CHI TIẾT CỦA GIAO DIỆN</w:t>
       </w:r>
-      <w:bookmarkEnd w:id="45"/>
+      <w:bookmarkEnd w:id="48"/>
     </w:p>
     <w:p>
       <w:pPr>
         <w:pStyle w:val="Heading3"/>
       </w:pPr>
-      <w:bookmarkStart w:id="46" w:name="_Toc183263717"/>
+      <w:bookmarkStart w:id="49" w:name="_Toc183443173"/>
       <w:r>
         <w:t>4</w:t>
       </w:r>
       <w:r>
         <w:t>.3.1. Giao diện ban đầu khi vừa vào ứng dụng</w:t>
       </w:r>
-      <w:bookmarkEnd w:id="46"/>
+      <w:bookmarkEnd w:id="49"/>
     </w:p>
     <w:p>
       <w:pPr>
@@ -10816,7 +10981,7 @@
           <w:noProof/>
         </w:rPr>
         <w:drawing>
-          <wp:inline distT="0" distB="0" distL="0" distR="0" wp14:anchorId="0D5AA827" wp14:editId="69F1A7B9">
+          <wp:inline distT="0" distB="0" distL="0" distR="0" wp14:anchorId="0931C580" wp14:editId="55726F14">
             <wp:extent cx="3136688" cy="6400800"/>
             <wp:effectExtent l="0" t="0" r="6985" b="0"/>
             <wp:docPr id="29" name="Picture 29"/>
@@ -10862,32 +11027,22 @@
       <w:pPr>
         <w:pStyle w:val="Caption"/>
       </w:pPr>
-      <w:bookmarkStart w:id="47" w:name="_Toc183262586"/>
+      <w:bookmarkStart w:id="50" w:name="_Toc183262586"/>
       <w:r>
         <w:t xml:space="preserve">Hình </w:t>
       </w:r>
-      <w:r>
-        <w:fldChar w:fldCharType="begin"/>
-      </w:r>
-      <w:r>
-        <w:instrText xml:space="preserve"> SEQ Hình \* ARABIC </w:instrText>
-      </w:r>
-      <w:r>
-        <w:fldChar w:fldCharType="separate"/>
-      </w:r>
-      <w:r>
-        <w:rPr>
-          <w:noProof/>
-        </w:rPr>
-        <w:t>2</w:t>
-      </w:r>
-      <w:r>
-        <w:fldChar w:fldCharType="end"/>
-      </w:r>
+      <w:fldSimple w:instr=" SEQ Hình \* ARABIC ">
+        <w:r>
+          <w:rPr>
+            <w:noProof/>
+          </w:rPr>
+          <w:t>2</w:t>
+        </w:r>
+      </w:fldSimple>
       <w:r>
         <w:t>. Giao diện chính</w:t>
       </w:r>
-      <w:bookmarkEnd w:id="47"/>
+      <w:bookmarkEnd w:id="50"/>
     </w:p>
     <w:p>
       <w:pPr>
@@ -10905,7 +11060,7 @@
       <w:pPr>
         <w:pStyle w:val="Heading3"/>
       </w:pPr>
-      <w:bookmarkStart w:id="48" w:name="_Toc183263718"/>
+      <w:bookmarkStart w:id="51" w:name="_Toc183443174"/>
       <w:r>
         <w:lastRenderedPageBreak/>
         <w:t>4</w:t>
@@ -10916,7 +11071,7 @@
       <w:r>
         <w:t>.2. Giao diện sau khi bấm Start</w:t>
       </w:r>
-      <w:bookmarkEnd w:id="48"/>
+      <w:bookmarkEnd w:id="51"/>
     </w:p>
     <w:p>
       <w:pPr>
@@ -10927,7 +11082,7 @@
           <w:noProof/>
         </w:rPr>
         <w:drawing>
-          <wp:inline distT="0" distB="0" distL="0" distR="0" wp14:anchorId="76BC4FF3" wp14:editId="31542520">
+          <wp:inline distT="0" distB="0" distL="0" distR="0" wp14:anchorId="221C3938" wp14:editId="2FCBE2DA">
             <wp:extent cx="3152987" cy="6400800"/>
             <wp:effectExtent l="0" t="0" r="9525" b="0"/>
             <wp:docPr id="30" name="Picture 30"/>
@@ -10973,32 +11128,22 @@
       <w:pPr>
         <w:pStyle w:val="Caption"/>
       </w:pPr>
-      <w:bookmarkStart w:id="49" w:name="_Toc183262587"/>
+      <w:bookmarkStart w:id="52" w:name="_Toc183262587"/>
       <w:r>
         <w:t xml:space="preserve">Hình </w:t>
       </w:r>
-      <w:r>
-        <w:fldChar w:fldCharType="begin"/>
-      </w:r>
-      <w:r>
-        <w:instrText xml:space="preserve"> SEQ Hình \* ARABIC </w:instrText>
-      </w:r>
-      <w:r>
-        <w:fldChar w:fldCharType="separate"/>
-      </w:r>
-      <w:r>
-        <w:rPr>
-          <w:noProof/>
-        </w:rPr>
-        <w:t>3</w:t>
-      </w:r>
-      <w:r>
-        <w:fldChar w:fldCharType="end"/>
-      </w:r>
+      <w:fldSimple w:instr=" SEQ Hình \* ARABIC ">
+        <w:r>
+          <w:rPr>
+            <w:noProof/>
+          </w:rPr>
+          <w:t>3</w:t>
+        </w:r>
+      </w:fldSimple>
       <w:r>
         <w:t>. Giao diện sau khi bấm  nút Start</w:t>
       </w:r>
-      <w:bookmarkEnd w:id="49"/>
+      <w:bookmarkEnd w:id="52"/>
     </w:p>
     <w:p>
       <w:pPr>
@@ -11013,7 +11158,7 @@
       <w:pPr>
         <w:pStyle w:val="Heading3"/>
       </w:pPr>
-      <w:bookmarkStart w:id="50" w:name="_Toc183263719"/>
+      <w:bookmarkStart w:id="53" w:name="_Toc183443175"/>
       <w:r>
         <w:lastRenderedPageBreak/>
         <w:t>4</w:t>
@@ -11024,7 +11169,7 @@
       <w:r>
         <w:t>.3. Giao diện sau khi bấm nút Pause</w:t>
       </w:r>
-      <w:bookmarkEnd w:id="50"/>
+      <w:bookmarkEnd w:id="53"/>
     </w:p>
     <w:p>
       <w:pPr>
@@ -11035,7 +11180,7 @@
           <w:noProof/>
         </w:rPr>
         <w:drawing>
-          <wp:inline distT="0" distB="0" distL="0" distR="0" wp14:anchorId="0420FC3E" wp14:editId="0079922C">
+          <wp:inline distT="0" distB="0" distL="0" distR="0" wp14:anchorId="3BCA7FF1" wp14:editId="629B039C">
             <wp:extent cx="3157431" cy="6400800"/>
             <wp:effectExtent l="0" t="0" r="5080" b="0"/>
             <wp:docPr id="31" name="Picture 31"/>
@@ -11081,32 +11226,22 @@
       <w:pPr>
         <w:pStyle w:val="Caption"/>
       </w:pPr>
-      <w:bookmarkStart w:id="51" w:name="_Toc183262588"/>
+      <w:bookmarkStart w:id="54" w:name="_Toc183262588"/>
       <w:r>
         <w:t xml:space="preserve">Hình </w:t>
       </w:r>
-      <w:r>
-        <w:fldChar w:fldCharType="begin"/>
-      </w:r>
-      <w:r>
-        <w:instrText xml:space="preserve"> SEQ Hình \* ARABIC </w:instrText>
-      </w:r>
-      <w:r>
-        <w:fldChar w:fldCharType="separate"/>
-      </w:r>
-      <w:r>
-        <w:rPr>
-          <w:noProof/>
-        </w:rPr>
-        <w:t>4</w:t>
-      </w:r>
-      <w:r>
-        <w:fldChar w:fldCharType="end"/>
-      </w:r>
+      <w:fldSimple w:instr=" SEQ Hình \* ARABIC ">
+        <w:r>
+          <w:rPr>
+            <w:noProof/>
+          </w:rPr>
+          <w:t>4</w:t>
+        </w:r>
+      </w:fldSimple>
       <w:r>
         <w:t>. Giao diện sau khi bấm nút Pause</w:t>
       </w:r>
-      <w:bookmarkEnd w:id="51"/>
+      <w:bookmarkEnd w:id="54"/>
     </w:p>
     <w:p>
       <w:pPr>
@@ -11121,7 +11256,7 @@
       <w:pPr>
         <w:pStyle w:val="Heading3"/>
       </w:pPr>
-      <w:bookmarkStart w:id="52" w:name="_Toc183263720"/>
+      <w:bookmarkStart w:id="55" w:name="_Toc183443176"/>
       <w:r>
         <w:lastRenderedPageBreak/>
         <w:t>4</w:t>
@@ -11132,7 +11267,7 @@
       <w:r>
         <w:t>.3. Giao diện sau khi bấm nút Lap</w:t>
       </w:r>
-      <w:bookmarkEnd w:id="52"/>
+      <w:bookmarkEnd w:id="55"/>
     </w:p>
     <w:p>
       <w:pPr>
@@ -11143,7 +11278,7 @@
           <w:noProof/>
         </w:rPr>
         <w:drawing>
-          <wp:inline distT="0" distB="0" distL="0" distR="0" wp14:anchorId="52E94593" wp14:editId="5A1EFCF5">
+          <wp:inline distT="0" distB="0" distL="0" distR="0" wp14:anchorId="6FE66750" wp14:editId="75165AA0">
             <wp:extent cx="3172249" cy="6400800"/>
             <wp:effectExtent l="0" t="0" r="9525" b="0"/>
             <wp:docPr id="33" name="Picture 33"/>
@@ -11189,32 +11324,22 @@
       <w:pPr>
         <w:pStyle w:val="Caption"/>
       </w:pPr>
-      <w:bookmarkStart w:id="53" w:name="_Toc183262589"/>
+      <w:bookmarkStart w:id="56" w:name="_Toc183262589"/>
       <w:r>
         <w:t xml:space="preserve">Hình </w:t>
       </w:r>
-      <w:r>
-        <w:fldChar w:fldCharType="begin"/>
-      </w:r>
-      <w:r>
-        <w:instrText xml:space="preserve"> SEQ Hình \* ARABIC </w:instrText>
-      </w:r>
-      <w:r>
-        <w:fldChar w:fldCharType="separate"/>
-      </w:r>
-      <w:r>
-        <w:rPr>
-          <w:noProof/>
-        </w:rPr>
-        <w:t>5</w:t>
-      </w:r>
-      <w:r>
-        <w:fldChar w:fldCharType="end"/>
-      </w:r>
+      <w:fldSimple w:instr=" SEQ Hình \* ARABIC ">
+        <w:r>
+          <w:rPr>
+            <w:noProof/>
+          </w:rPr>
+          <w:t>5</w:t>
+        </w:r>
+      </w:fldSimple>
       <w:r>
         <w:t>. Giao diện sau khi bấm nút Lap</w:t>
       </w:r>
-      <w:bookmarkEnd w:id="53"/>
+      <w:bookmarkEnd w:id="56"/>
     </w:p>
     <w:p>
       <w:pPr>
@@ -11229,7 +11354,7 @@
       <w:pPr>
         <w:pStyle w:val="Heading3"/>
       </w:pPr>
-      <w:bookmarkStart w:id="54" w:name="_Toc183263721"/>
+      <w:bookmarkStart w:id="57" w:name="_Toc183443177"/>
       <w:r>
         <w:lastRenderedPageBreak/>
         <w:t>4.3</w:t>
@@ -11237,7 +11362,7 @@
       <w:r>
         <w:t>.4. Giao diện sau khi bật chế độ Dark Mode</w:t>
       </w:r>
-      <w:bookmarkEnd w:id="54"/>
+      <w:bookmarkEnd w:id="57"/>
     </w:p>
     <w:p>
       <w:pPr>
@@ -11248,7 +11373,7 @@
           <w:noProof/>
         </w:rPr>
         <w:drawing>
-          <wp:inline distT="0" distB="0" distL="0" distR="0" wp14:anchorId="71DB1F2A" wp14:editId="7E477821">
+          <wp:inline distT="0" distB="0" distL="0" distR="0" wp14:anchorId="759FA1FC" wp14:editId="0816361D">
             <wp:extent cx="3165334" cy="6400800"/>
             <wp:effectExtent l="0" t="0" r="0" b="0"/>
             <wp:docPr id="11" name="Picture 11"/>
@@ -11294,32 +11419,22 @@
       <w:pPr>
         <w:pStyle w:val="Caption"/>
       </w:pPr>
-      <w:bookmarkStart w:id="55" w:name="_Toc183262590"/>
+      <w:bookmarkStart w:id="58" w:name="_Toc183262590"/>
       <w:r>
         <w:t xml:space="preserve">Hình </w:t>
       </w:r>
-      <w:r>
-        <w:fldChar w:fldCharType="begin"/>
-      </w:r>
-      <w:r>
-        <w:instrText xml:space="preserve"> SEQ Hình \* ARABIC </w:instrText>
-      </w:r>
-      <w:r>
-        <w:fldChar w:fldCharType="separate"/>
-      </w:r>
-      <w:r>
-        <w:rPr>
-          <w:noProof/>
-        </w:rPr>
-        <w:t>6</w:t>
-      </w:r>
-      <w:r>
-        <w:fldChar w:fldCharType="end"/>
-      </w:r>
+      <w:fldSimple w:instr=" SEQ Hình \* ARABIC ">
+        <w:r>
+          <w:rPr>
+            <w:noProof/>
+          </w:rPr>
+          <w:t>6</w:t>
+        </w:r>
+      </w:fldSimple>
       <w:r>
         <w:t>. Giao diện Dark Mode</w:t>
       </w:r>
-      <w:bookmarkEnd w:id="55"/>
+      <w:bookmarkEnd w:id="58"/>
     </w:p>
     <w:p>
       <w:r>
@@ -11333,7 +11448,7 @@
       <w:pPr>
         <w:pStyle w:val="Heading3"/>
       </w:pPr>
-      <w:bookmarkStart w:id="56" w:name="_Toc183263722"/>
+      <w:bookmarkStart w:id="59" w:name="_Toc183443178"/>
       <w:r>
         <w:lastRenderedPageBreak/>
         <w:t>4.3</w:t>
@@ -11344,7 +11459,7 @@
       <w:r>
         <w:t>đổi màu</w:t>
       </w:r>
-      <w:bookmarkEnd w:id="56"/>
+      <w:bookmarkEnd w:id="59"/>
     </w:p>
     <w:p>
       <w:pPr>
@@ -11355,7 +11470,7 @@
           <w:noProof/>
         </w:rPr>
         <w:drawing>
-          <wp:inline distT="0" distB="0" distL="0" distR="0" wp14:anchorId="16D87D28" wp14:editId="0A46220E">
+          <wp:inline distT="0" distB="0" distL="0" distR="0" wp14:anchorId="5726A9DC" wp14:editId="014F4706">
             <wp:extent cx="3143603" cy="6400800"/>
             <wp:effectExtent l="0" t="0" r="0" b="0"/>
             <wp:docPr id="12" name="Picture 12"/>
@@ -11401,32 +11516,22 @@
       <w:pPr>
         <w:pStyle w:val="Caption"/>
       </w:pPr>
-      <w:bookmarkStart w:id="57" w:name="_Toc183262591"/>
+      <w:bookmarkStart w:id="60" w:name="_Toc183262591"/>
       <w:r>
         <w:t xml:space="preserve">Hình </w:t>
       </w:r>
-      <w:r>
-        <w:fldChar w:fldCharType="begin"/>
-      </w:r>
-      <w:r>
-        <w:instrText xml:space="preserve"> SEQ Hình \* ARABIC </w:instrText>
-      </w:r>
-      <w:r>
-        <w:fldChar w:fldCharType="separate"/>
-      </w:r>
-      <w:r>
-        <w:rPr>
-          <w:noProof/>
-        </w:rPr>
-        <w:t>7</w:t>
-      </w:r>
-      <w:r>
-        <w:fldChar w:fldCharType="end"/>
-      </w:r>
+      <w:fldSimple w:instr=" SEQ Hình \* ARABIC ">
+        <w:r>
+          <w:rPr>
+            <w:noProof/>
+          </w:rPr>
+          <w:t>7</w:t>
+        </w:r>
+      </w:fldSimple>
       <w:r>
         <w:t>. Giao diện sau khi đổi màu</w:t>
       </w:r>
-      <w:bookmarkEnd w:id="57"/>
+      <w:bookmarkEnd w:id="60"/>
     </w:p>
     <w:p>
       <w:pPr>
@@ -11457,7 +11562,7 @@
       <w:pPr>
         <w:pStyle w:val="Heading1"/>
       </w:pPr>
-      <w:bookmarkStart w:id="58" w:name="_Toc183263723"/>
+      <w:bookmarkStart w:id="61" w:name="_Toc183443179"/>
       <w:r>
         <w:lastRenderedPageBreak/>
         <w:t>CHƯƠNG 5</w:t>
@@ -11465,48 +11570,38 @@
       <w:r>
         <w:t>. TEST CASE VÀ TEST REPORT</w:t>
       </w:r>
-      <w:bookmarkEnd w:id="58"/>
+      <w:bookmarkEnd w:id="61"/>
     </w:p>
     <w:p>
       <w:pPr>
         <w:pStyle w:val="Heading2"/>
       </w:pPr>
-      <w:bookmarkStart w:id="59" w:name="_Toc183263724"/>
+      <w:bookmarkStart w:id="62" w:name="_Toc183443180"/>
       <w:r>
         <w:t>5.1. TEST CASE</w:t>
       </w:r>
-      <w:bookmarkEnd w:id="59"/>
+      <w:bookmarkEnd w:id="62"/>
     </w:p>
     <w:p>
       <w:pPr>
         <w:pStyle w:val="Caption"/>
       </w:pPr>
-      <w:bookmarkStart w:id="60" w:name="_Toc183262593"/>
+      <w:bookmarkStart w:id="63" w:name="_Toc183262593"/>
       <w:r>
         <w:t xml:space="preserve">Bảng 5. </w:t>
       </w:r>
-      <w:r>
-        <w:fldChar w:fldCharType="begin"/>
-      </w:r>
-      <w:r>
-        <w:instrText xml:space="preserve"> SEQ Bảng_5. \* ARABIC </w:instrText>
-      </w:r>
-      <w:r>
-        <w:fldChar w:fldCharType="separate"/>
-      </w:r>
-      <w:r>
-        <w:rPr>
-          <w:noProof/>
-        </w:rPr>
-        <w:t>1</w:t>
-      </w:r>
-      <w:r>
-        <w:fldChar w:fldCharType="end"/>
-      </w:r>
+      <w:fldSimple w:instr=" SEQ Bảng_5. \* ARABIC ">
+        <w:r>
+          <w:rPr>
+            <w:noProof/>
+          </w:rPr>
+          <w:t>1</w:t>
+        </w:r>
+      </w:fldSimple>
       <w:r>
         <w:t>. Test Case</w:t>
       </w:r>
-      <w:bookmarkEnd w:id="60"/>
+      <w:bookmarkEnd w:id="63"/>
     </w:p>
     <w:tbl>
       <w:tblPr>
@@ -16221,10 +16316,8 @@
         </w:rPr>
         <w:br w:type="column"/>
       </w:r>
-      <w:bookmarkStart w:id="61" w:name="_Toc182557000"/>
-      <w:bookmarkStart w:id="62" w:name="_Toc183263725"/>
-      <w:bookmarkStart w:id="63" w:name="_GoBack"/>
-      <w:bookmarkEnd w:id="63"/>
+      <w:bookmarkStart w:id="64" w:name="_Toc182557000"/>
+      <w:bookmarkStart w:id="65" w:name="_Toc183443181"/>
       <w:r>
         <w:rPr>
           <w:rFonts w:cs="Times New Roman"/>
@@ -16232,39 +16325,29 @@
         <w:lastRenderedPageBreak/>
         <w:t>5.2. TEST REPORT</w:t>
       </w:r>
-      <w:bookmarkEnd w:id="61"/>
-      <w:bookmarkEnd w:id="62"/>
+      <w:bookmarkEnd w:id="64"/>
+      <w:bookmarkEnd w:id="65"/>
     </w:p>
     <w:p>
       <w:pPr>
         <w:pStyle w:val="Caption"/>
       </w:pPr>
-      <w:bookmarkStart w:id="64" w:name="_Toc183262594"/>
+      <w:bookmarkStart w:id="66" w:name="_Toc183262594"/>
       <w:r>
         <w:t xml:space="preserve">Bảng 5. </w:t>
       </w:r>
-      <w:r>
-        <w:fldChar w:fldCharType="begin"/>
-      </w:r>
-      <w:r>
-        <w:instrText xml:space="preserve"> SEQ Bảng_5. \* ARABIC </w:instrText>
-      </w:r>
-      <w:r>
-        <w:fldChar w:fldCharType="separate"/>
-      </w:r>
-      <w:r>
-        <w:rPr>
-          <w:noProof/>
-        </w:rPr>
-        <w:t>2</w:t>
-      </w:r>
-      <w:r>
-        <w:fldChar w:fldCharType="end"/>
-      </w:r>
+      <w:fldSimple w:instr=" SEQ Bảng_5. \* ARABIC ">
+        <w:r>
+          <w:rPr>
+            <w:noProof/>
+          </w:rPr>
+          <w:t>2</w:t>
+        </w:r>
+      </w:fldSimple>
       <w:r>
         <w:t>. Test Report</w:t>
       </w:r>
-      <w:bookmarkEnd w:id="64"/>
+      <w:bookmarkEnd w:id="66"/>
     </w:p>
     <w:tbl>
       <w:tblPr>
@@ -17059,7 +17142,7 @@
       <w:rPr>
         <w:noProof/>
       </w:rPr>
-      <w:t>19</w:t>
+      <w:t>16</w:t>
     </w:r>
     <w:r>
       <w:rPr>
@@ -21531,7 +21614,7 @@
 </file>
 
 <file path=customXml/itemProps1.xml><?xml version="1.0" encoding="utf-8"?>
-<ds:datastoreItem xmlns:ds="http://schemas.openxmlformats.org/officeDocument/2006/customXml" ds:itemID="{71E52986-9F3E-4E0C-8F0F-EBF13C16031A}">
+<ds:datastoreItem xmlns:ds="http://schemas.openxmlformats.org/officeDocument/2006/customXml" ds:itemID="{45F366D7-71AF-4F46-8F95-CF3C01C00650}">
   <ds:schemaRefs>
     <ds:schemaRef ds:uri="http://schemas.openxmlformats.org/officeDocument/2006/bibliography"/>
   </ds:schemaRefs>

</xml_diff>